<commit_message>
Respuestas Doc Word 8^)
</commit_message>
<xml_diff>
--- a/Docs/Observaciones-Lab 3.docx
+++ b/Docs/Observaciones-Lab 3.docx
@@ -4,463 +4,1493 @@
   <w:body>
     <w:p>
       <w:pPr>
-        <w:pStyle w:val="Title"/>
+        <w:spacing w:after="0" w:line="240" w:lineRule="auto"/>
         <w:jc w:val="center"/>
-      </w:pPr>
-      <w:r>
-        <w:t>OBSERVACIONES DEL LA PRACTICA</w:t>
+        <w:rPr>
+          <w:rFonts w:ascii="Times New Roman" w:eastAsia="Times New Roman" w:hAnsi="Times New Roman" w:cs="Times New Roman"/>
+          <w:noProof w:val="0"/>
+          <w:sz w:val="24"/>
+          <w:szCs w:val="24"/>
+          <w:lang w:val="es-CO" w:eastAsia="es-CO"/>
+        </w:rPr>
+      </w:pPr>
+      <w:r>
+        <w:rPr>
+          <w:rFonts w:ascii="Calibri" w:eastAsia="Times New Roman" w:hAnsi="Calibri" w:cs="Calibri"/>
+          <w:noProof w:val="0"/>
+          <w:color w:val="000000"/>
+          <w:sz w:val="56"/>
+          <w:szCs w:val="56"/>
+          <w:lang w:val="es-CO" w:eastAsia="es-CO"/>
+        </w:rPr>
+        <w:t>OBSERVACIONES DEL LA PRÁCTICA</w:t>
       </w:r>
     </w:p>
     <w:p>
       <w:pPr>
-        <w:spacing w:after="0"/>
+        <w:spacing w:after="0" w:line="240" w:lineRule="auto"/>
         <w:jc w:val="right"/>
         <w:rPr>
-          <w:lang w:val="es-419"/>
-        </w:rPr>
-      </w:pPr>
-      <w:r>
-        <w:rPr>
-          <w:lang w:val="es-419"/>
-        </w:rPr>
-        <w:t xml:space="preserve">Estudiante </w:t>
-      </w:r>
-      <w:r>
-        <w:rPr>
-          <w:lang w:val="es-419"/>
-        </w:rPr>
-        <w:t>1</w:t>
-      </w:r>
-      <w:r>
-        <w:rPr>
-          <w:lang w:val="es-419"/>
-        </w:rPr>
-        <w:t xml:space="preserve"> </w:t>
-      </w:r>
-      <w:r>
-        <w:rPr>
-          <w:lang w:val="es-419"/>
-        </w:rPr>
-        <w:t>Cod XXXX</w:t>
+          <w:rFonts w:ascii="Times New Roman" w:eastAsia="Times New Roman" w:hAnsi="Times New Roman" w:cs="Times New Roman"/>
+          <w:noProof w:val="0"/>
+          <w:sz w:val="24"/>
+          <w:szCs w:val="24"/>
+          <w:lang w:val="es-CO" w:eastAsia="es-CO"/>
+        </w:rPr>
+      </w:pPr>
+      <w:r>
+        <w:rPr>
+          <w:rFonts w:ascii="Arial" w:eastAsia="Times New Roman" w:hAnsi="Arial" w:cs="Arial"/>
+          <w:noProof w:val="0"/>
+          <w:color w:val="000000"/>
+          <w:lang w:val="es-CO" w:eastAsia="es-CO"/>
+        </w:rPr>
+        <w:t>Estudiante 1 Cod 202020785</w:t>
       </w:r>
     </w:p>
     <w:p>
       <w:pPr>
-        <w:spacing w:after="0"/>
+        <w:spacing w:after="0" w:line="240" w:lineRule="auto"/>
         <w:jc w:val="right"/>
         <w:rPr>
-          <w:lang w:val="es-419"/>
-        </w:rPr>
-      </w:pPr>
-      <w:r>
-        <w:rPr>
-          <w:lang w:val="es-419"/>
-        </w:rPr>
-        <w:t xml:space="preserve">Estudiante </w:t>
-      </w:r>
-      <w:r>
-        <w:rPr>
-          <w:lang w:val="es-419"/>
-        </w:rPr>
-        <w:t>2 Cod XXXX</w:t>
+          <w:rFonts w:ascii="Times New Roman" w:eastAsia="Times New Roman" w:hAnsi="Times New Roman" w:cs="Times New Roman"/>
+          <w:noProof w:val="0"/>
+          <w:sz w:val="24"/>
+          <w:szCs w:val="24"/>
+          <w:lang w:val="es-CO" w:eastAsia="es-CO"/>
+        </w:rPr>
+      </w:pPr>
+      <w:r>
+        <w:rPr>
+          <w:rFonts w:ascii="Arial" w:eastAsia="Times New Roman" w:hAnsi="Arial" w:cs="Arial"/>
+          <w:noProof w:val="0"/>
+          <w:color w:val="000000"/>
+          <w:lang w:val="es-CO" w:eastAsia="es-CO"/>
+        </w:rPr>
+        <w:t>Estudiante 2 Cod 202023544</w:t>
       </w:r>
     </w:p>
     <w:p>
       <w:pPr>
-        <w:spacing w:after="0"/>
-        <w:jc w:val="right"/>
-        <w:rPr>
-          <w:lang w:val="es-419"/>
-        </w:rPr>
-      </w:pPr>
+        <w:spacing w:after="0" w:line="240" w:lineRule="auto"/>
+        <w:rPr>
+          <w:rFonts w:ascii="Times New Roman" w:eastAsia="Times New Roman" w:hAnsi="Times New Roman" w:cs="Times New Roman"/>
+          <w:noProof w:val="0"/>
+          <w:sz w:val="24"/>
+          <w:szCs w:val="24"/>
+          <w:lang w:val="es-CO" w:eastAsia="es-CO"/>
+        </w:rPr>
+      </w:pPr>
+      <w:r>
+        <w:rPr>
+          <w:rFonts w:ascii="Times New Roman" w:eastAsia="Times New Roman" w:hAnsi="Times New Roman" w:cs="Times New Roman"/>
+          <w:noProof w:val="0"/>
+          <w:sz w:val="24"/>
+          <w:szCs w:val="24"/>
+          <w:lang w:val="es-CO" w:eastAsia="es-CO"/>
+        </w:rPr>
+        <w:br/>
+      </w:r>
     </w:p>
     <w:p>
       <w:pPr>
-        <w:pStyle w:val="ListParagraph"/>
         <w:numPr>
           <w:ilvl w:val="0"/>
-          <w:numId w:val="1"/>
+          <w:numId w:val="2"/>
         </w:numPr>
-        <w:spacing w:after="0"/>
+        <w:spacing w:after="0" w:line="240" w:lineRule="auto"/>
+        <w:ind w:left="360"/>
         <w:jc w:val="both"/>
-        <w:rPr>
-          <w:lang w:val="es-419"/>
-        </w:rPr>
-      </w:pPr>
-      <w:r>
-        <w:rPr>
-          <w:rFonts w:ascii="Dax-Regular" w:hAnsi="Dax-Regular"/>
-          <w:lang w:val="es-419"/>
+        <w:textAlignment w:val="baseline"/>
+        <w:rPr>
+          <w:rFonts w:ascii="Calibri" w:eastAsia="Times New Roman" w:hAnsi="Calibri" w:cs="Calibri"/>
+          <w:noProof w:val="0"/>
+          <w:color w:val="000000"/>
+          <w:lang w:val="es-CO" w:eastAsia="es-CO"/>
+        </w:rPr>
+      </w:pPr>
+      <w:r>
+        <w:rPr>
+          <w:rFonts w:ascii="Arial" w:eastAsia="Times New Roman" w:hAnsi="Arial" w:cs="Arial"/>
+          <w:noProof w:val="0"/>
+          <w:color w:val="000000"/>
+          <w:lang w:val="es-CO" w:eastAsia="es-CO"/>
         </w:rPr>
         <w:t xml:space="preserve">¿Cuáles son los mecanismos de interacción (I/O: Input/Output) que tiene el </w:t>
       </w:r>
       <w:r>
         <w:rPr>
-          <w:rFonts w:ascii="Consolas" w:hAnsi="Consolas"/>
+          <w:rFonts w:ascii="Arial" w:eastAsia="Times New Roman" w:hAnsi="Arial" w:cs="Arial"/>
           <w:b/>
           <w:bCs/>
-          <w:lang w:val="es-419"/>
+          <w:noProof w:val="0"/>
+          <w:color w:val="000000"/>
+          <w:lang w:val="es-CO" w:eastAsia="es-CO"/>
         </w:rPr>
         <w:t xml:space="preserve">view.py </w:t>
       </w:r>
       <w:r>
         <w:rPr>
-          <w:rFonts w:ascii="Dax-Regular" w:hAnsi="Dax-Regular"/>
-          <w:lang w:val="es-419"/>
+          <w:rFonts w:ascii="Arial" w:eastAsia="Times New Roman" w:hAnsi="Arial" w:cs="Arial"/>
+          <w:noProof w:val="0"/>
+          <w:color w:val="000000"/>
+          <w:lang w:val="es-CO" w:eastAsia="es-CO"/>
         </w:rPr>
         <w:t>con el usuario?</w:t>
       </w:r>
     </w:p>
     <w:p>
       <w:pPr>
-        <w:pStyle w:val="ListParagraph"/>
+        <w:spacing w:after="0" w:line="240" w:lineRule="auto"/>
+        <w:ind w:left="360"/>
+        <w:jc w:val="both"/>
+        <w:rPr>
+          <w:rFonts w:ascii="Times New Roman" w:eastAsia="Times New Roman" w:hAnsi="Times New Roman" w:cs="Times New Roman"/>
+          <w:noProof w:val="0"/>
+          <w:sz w:val="24"/>
+          <w:szCs w:val="24"/>
+          <w:lang w:val="es-CO" w:eastAsia="es-CO"/>
+        </w:rPr>
+      </w:pPr>
+      <w:r>
+        <w:rPr>
+          <w:rFonts w:ascii="Arial" w:eastAsia="Times New Roman" w:hAnsi="Arial" w:cs="Arial"/>
+          <w:noProof w:val="0"/>
+          <w:color w:val="000000"/>
+          <w:lang w:val="es-CO" w:eastAsia="es-CO"/>
+        </w:rPr>
+        <w:t>Los mecanismos de interacción son: </w:t>
+      </w:r>
+    </w:p>
+    <w:p>
+      <w:pPr>
+        <w:spacing w:after="0" w:line="240" w:lineRule="auto"/>
+        <w:ind w:left="1080"/>
+        <w:jc w:val="both"/>
+        <w:rPr>
+          <w:rFonts w:ascii="Times New Roman" w:eastAsia="Times New Roman" w:hAnsi="Times New Roman" w:cs="Times New Roman"/>
+          <w:noProof w:val="0"/>
+          <w:sz w:val="24"/>
+          <w:szCs w:val="24"/>
+          <w:lang w:val="es-CO" w:eastAsia="es-CO"/>
+        </w:rPr>
+      </w:pPr>
+      <w:r>
+        <w:rPr>
+          <w:rFonts w:ascii="Arial" w:eastAsia="Times New Roman" w:hAnsi="Arial" w:cs="Arial"/>
+          <w:noProof w:val="0"/>
+          <w:color w:val="000000"/>
+          <w:lang w:val="es-CO" w:eastAsia="es-CO"/>
+        </w:rPr>
+        <w:t xml:space="preserve">-El menú ya que por medio de los </w:t>
+      </w:r>
+      <w:proofErr w:type="spellStart"/>
+      <w:r>
+        <w:rPr>
+          <w:rFonts w:ascii="Arial" w:eastAsia="Times New Roman" w:hAnsi="Arial" w:cs="Arial"/>
+          <w:noProof w:val="0"/>
+          <w:color w:val="000000"/>
+          <w:lang w:val="es-CO" w:eastAsia="es-CO"/>
+        </w:rPr>
+        <w:t>prints</w:t>
+      </w:r>
+      <w:proofErr w:type="spellEnd"/>
+      <w:r>
+        <w:rPr>
+          <w:rFonts w:ascii="Arial" w:eastAsia="Times New Roman" w:hAnsi="Arial" w:cs="Arial"/>
+          <w:noProof w:val="0"/>
+          <w:color w:val="000000"/>
+          <w:lang w:val="es-CO" w:eastAsia="es-CO"/>
+        </w:rPr>
+        <w:t xml:space="preserve"> se puede hacer visible la información que se quiere presentar al usuario. </w:t>
+      </w:r>
+    </w:p>
+    <w:p>
+      <w:pPr>
+        <w:spacing w:after="0" w:line="240" w:lineRule="auto"/>
+        <w:ind w:left="1080"/>
+        <w:jc w:val="both"/>
+        <w:rPr>
+          <w:rFonts w:ascii="Times New Roman" w:eastAsia="Times New Roman" w:hAnsi="Times New Roman" w:cs="Times New Roman"/>
+          <w:noProof w:val="0"/>
+          <w:sz w:val="24"/>
+          <w:szCs w:val="24"/>
+          <w:lang w:val="es-CO" w:eastAsia="es-CO"/>
+        </w:rPr>
+      </w:pPr>
+      <w:r>
+        <w:rPr>
+          <w:rFonts w:ascii="Arial" w:eastAsia="Times New Roman" w:hAnsi="Arial" w:cs="Arial"/>
+          <w:noProof w:val="0"/>
+          <w:color w:val="000000"/>
+          <w:lang w:val="es-CO" w:eastAsia="es-CO"/>
+        </w:rPr>
+        <w:t>-</w:t>
+      </w:r>
+      <w:proofErr w:type="gramStart"/>
+      <w:r>
+        <w:rPr>
+          <w:rFonts w:ascii="Arial" w:eastAsia="Times New Roman" w:hAnsi="Arial" w:cs="Arial"/>
+          <w:noProof w:val="0"/>
+          <w:color w:val="000000"/>
+          <w:lang w:val="es-CO" w:eastAsia="es-CO"/>
+        </w:rPr>
+        <w:t>La opciones</w:t>
+      </w:r>
+      <w:proofErr w:type="gramEnd"/>
+      <w:r>
+        <w:rPr>
+          <w:rFonts w:ascii="Arial" w:eastAsia="Times New Roman" w:hAnsi="Arial" w:cs="Arial"/>
+          <w:noProof w:val="0"/>
+          <w:color w:val="000000"/>
+          <w:lang w:val="es-CO" w:eastAsia="es-CO"/>
+        </w:rPr>
+        <w:t xml:space="preserve"> que se muestran en el menú por medio de los </w:t>
+      </w:r>
+      <w:proofErr w:type="spellStart"/>
+      <w:r>
+        <w:rPr>
+          <w:rFonts w:ascii="Arial" w:eastAsia="Times New Roman" w:hAnsi="Arial" w:cs="Arial"/>
+          <w:noProof w:val="0"/>
+          <w:color w:val="000000"/>
+          <w:lang w:val="es-CO" w:eastAsia="es-CO"/>
+        </w:rPr>
+        <w:t>prints</w:t>
+      </w:r>
+      <w:proofErr w:type="spellEnd"/>
+      <w:r>
+        <w:rPr>
+          <w:rFonts w:ascii="Arial" w:eastAsia="Times New Roman" w:hAnsi="Arial" w:cs="Arial"/>
+          <w:noProof w:val="0"/>
+          <w:color w:val="000000"/>
+          <w:lang w:val="es-CO" w:eastAsia="es-CO"/>
+        </w:rPr>
+        <w:t>, </w:t>
+      </w:r>
+    </w:p>
+    <w:p>
+      <w:pPr>
+        <w:spacing w:after="0" w:line="240" w:lineRule="auto"/>
+        <w:ind w:left="1080"/>
+        <w:jc w:val="both"/>
+        <w:rPr>
+          <w:rFonts w:ascii="Times New Roman" w:eastAsia="Times New Roman" w:hAnsi="Times New Roman" w:cs="Times New Roman"/>
+          <w:noProof w:val="0"/>
+          <w:sz w:val="24"/>
+          <w:szCs w:val="24"/>
+          <w:lang w:val="es-CO" w:eastAsia="es-CO"/>
+        </w:rPr>
+      </w:pPr>
+      <w:r>
+        <w:rPr>
+          <w:rFonts w:ascii="Arial" w:eastAsia="Times New Roman" w:hAnsi="Arial" w:cs="Arial"/>
+          <w:noProof w:val="0"/>
+          <w:color w:val="000000"/>
+          <w:lang w:val="es-CO" w:eastAsia="es-CO"/>
+        </w:rPr>
+        <w:t>- Estas opciones también reciben información del usuario por medio de los inputs, estas opciones actúan como comandos y se hace lo que las opciones proponen.</w:t>
+      </w:r>
+    </w:p>
+    <w:p>
+      <w:pPr>
         <w:numPr>
           <w:ilvl w:val="0"/>
-          <w:numId w:val="1"/>
+          <w:numId w:val="3"/>
         </w:numPr>
-        <w:spacing w:after="0"/>
+        <w:spacing w:after="0" w:line="240" w:lineRule="auto"/>
         <w:jc w:val="both"/>
-        <w:rPr>
-          <w:rFonts w:ascii="Dax-Regular" w:hAnsi="Dax-Regular"/>
-          <w:lang w:val="es-419"/>
-        </w:rPr>
-      </w:pPr>
-      <w:r>
-        <w:rPr>
-          <w:rFonts w:ascii="Dax-Regular" w:hAnsi="Dax-Regular"/>
-          <w:lang w:val="es-419"/>
+        <w:textAlignment w:val="baseline"/>
+        <w:rPr>
+          <w:rFonts w:ascii="Dax-Regular" w:eastAsia="Times New Roman" w:hAnsi="Dax-Regular" w:cs="Times New Roman"/>
+          <w:noProof w:val="0"/>
+          <w:color w:val="000000"/>
+          <w:lang w:val="es-CO" w:eastAsia="es-CO"/>
+        </w:rPr>
+      </w:pPr>
+      <w:r>
+        <w:rPr>
+          <w:rFonts w:ascii="Arial" w:eastAsia="Times New Roman" w:hAnsi="Arial" w:cs="Arial"/>
+          <w:noProof w:val="0"/>
+          <w:color w:val="000000"/>
+          <w:lang w:val="es-CO" w:eastAsia="es-CO"/>
         </w:rPr>
         <w:t xml:space="preserve">¿Cómo se almacenan los datos de </w:t>
       </w:r>
-      <w:r>
-        <w:rPr>
-          <w:rFonts w:ascii="Dax-Regular" w:hAnsi="Dax-Regular"/>
+      <w:proofErr w:type="spellStart"/>
+      <w:r>
+        <w:rPr>
+          <w:rFonts w:ascii="Arial" w:eastAsia="Times New Roman" w:hAnsi="Arial" w:cs="Arial"/>
           <w:b/>
           <w:bCs/>
-          <w:lang w:val="es-419"/>
+          <w:noProof w:val="0"/>
+          <w:color w:val="000000"/>
+          <w:lang w:val="es-CO" w:eastAsia="es-CO"/>
         </w:rPr>
         <w:t>GoodReads</w:t>
       </w:r>
-      <w:r>
-        <w:rPr>
-          <w:rFonts w:ascii="Dax-Regular" w:hAnsi="Dax-Regular"/>
-          <w:lang w:val="es-419"/>
+      <w:proofErr w:type="spellEnd"/>
+      <w:r>
+        <w:rPr>
+          <w:rFonts w:ascii="Arial" w:eastAsia="Times New Roman" w:hAnsi="Arial" w:cs="Arial"/>
+          <w:noProof w:val="0"/>
+          <w:color w:val="000000"/>
+          <w:lang w:val="es-CO" w:eastAsia="es-CO"/>
         </w:rPr>
         <w:t xml:space="preserve"> en el </w:t>
       </w:r>
       <w:r>
         <w:rPr>
-          <w:rFonts w:ascii="Consolas" w:hAnsi="Consolas"/>
+          <w:rFonts w:ascii="Arial" w:eastAsia="Times New Roman" w:hAnsi="Arial" w:cs="Arial"/>
           <w:b/>
           <w:bCs/>
-          <w:lang w:val="es-419"/>
+          <w:noProof w:val="0"/>
+          <w:color w:val="000000"/>
+          <w:lang w:val="es-CO" w:eastAsia="es-CO"/>
         </w:rPr>
         <w:t>model.py</w:t>
       </w:r>
       <w:r>
         <w:rPr>
-          <w:rFonts w:ascii="Dax-Regular" w:hAnsi="Dax-Regular"/>
-          <w:lang w:val="es-419"/>
+          <w:rFonts w:ascii="Arial" w:eastAsia="Times New Roman" w:hAnsi="Arial" w:cs="Arial"/>
+          <w:noProof w:val="0"/>
+          <w:color w:val="000000"/>
+          <w:lang w:val="es-CO" w:eastAsia="es-CO"/>
         </w:rPr>
         <w:t>?</w:t>
       </w:r>
     </w:p>
     <w:p>
       <w:pPr>
-        <w:pStyle w:val="ListParagraph"/>
+        <w:spacing w:after="0" w:line="240" w:lineRule="auto"/>
+        <w:ind w:left="360"/>
+        <w:jc w:val="both"/>
+        <w:rPr>
+          <w:rFonts w:ascii="Times New Roman" w:eastAsia="Times New Roman" w:hAnsi="Times New Roman" w:cs="Times New Roman"/>
+          <w:noProof w:val="0"/>
+          <w:sz w:val="24"/>
+          <w:szCs w:val="24"/>
+          <w:lang w:val="es-CO" w:eastAsia="es-CO"/>
+        </w:rPr>
+      </w:pPr>
+      <w:r>
+        <w:rPr>
+          <w:rFonts w:ascii="Arial" w:eastAsia="Times New Roman" w:hAnsi="Arial" w:cs="Arial"/>
+          <w:noProof w:val="0"/>
+          <w:color w:val="000000"/>
+          <w:lang w:val="es-CO" w:eastAsia="es-CO"/>
+        </w:rPr>
+        <w:t xml:space="preserve">Los datos se almacenan por medio de la creación de un tipo abstracto de </w:t>
+      </w:r>
+      <w:proofErr w:type="gramStart"/>
+      <w:r>
+        <w:rPr>
+          <w:rFonts w:ascii="Arial" w:eastAsia="Times New Roman" w:hAnsi="Arial" w:cs="Arial"/>
+          <w:noProof w:val="0"/>
+          <w:color w:val="000000"/>
+          <w:lang w:val="es-CO" w:eastAsia="es-CO"/>
+        </w:rPr>
+        <w:t>datos(</w:t>
+      </w:r>
+      <w:proofErr w:type="gramEnd"/>
+      <w:r>
+        <w:rPr>
+          <w:rFonts w:ascii="Arial" w:eastAsia="Times New Roman" w:hAnsi="Arial" w:cs="Arial"/>
+          <w:noProof w:val="0"/>
+          <w:color w:val="000000"/>
+          <w:lang w:val="es-CO" w:eastAsia="es-CO"/>
+        </w:rPr>
+        <w:t>TAD lista) que se implementa sobre una estructura de datos encadenada de forma sencilla.</w:t>
+      </w:r>
+    </w:p>
+    <w:p>
+      <w:pPr>
         <w:numPr>
           <w:ilvl w:val="0"/>
-          <w:numId w:val="1"/>
+          <w:numId w:val="4"/>
         </w:numPr>
-        <w:spacing w:after="0"/>
+        <w:spacing w:after="0" w:line="240" w:lineRule="auto"/>
         <w:jc w:val="both"/>
-        <w:rPr>
-          <w:rFonts w:ascii="Dax-Regular" w:hAnsi="Dax-Regular"/>
-          <w:lang w:val="es-419"/>
-        </w:rPr>
-      </w:pPr>
-      <w:r>
-        <w:rPr>
-          <w:rFonts w:ascii="Dax-Regular" w:hAnsi="Dax-Regular"/>
-          <w:lang w:val="es-419"/>
-        </w:rPr>
-        <w:t xml:space="preserve">¿Cuáles son las funciones que comunican el el </w:t>
-      </w:r>
-      <w:r>
-        <w:rPr>
-          <w:rFonts w:ascii="Consolas" w:hAnsi="Consolas"/>
+        <w:textAlignment w:val="baseline"/>
+        <w:rPr>
+          <w:rFonts w:ascii="Dax-Regular" w:eastAsia="Times New Roman" w:hAnsi="Dax-Regular" w:cs="Times New Roman"/>
+          <w:noProof w:val="0"/>
+          <w:color w:val="000000"/>
+          <w:lang w:val="es-CO" w:eastAsia="es-CO"/>
+        </w:rPr>
+      </w:pPr>
+      <w:r>
+        <w:rPr>
+          <w:rFonts w:ascii="Arial" w:eastAsia="Times New Roman" w:hAnsi="Arial" w:cs="Arial"/>
+          <w:noProof w:val="0"/>
+          <w:color w:val="000000"/>
+          <w:lang w:val="es-CO" w:eastAsia="es-CO"/>
+        </w:rPr>
+        <w:t xml:space="preserve">¿Cuáles son las funciones que comunican el </w:t>
+      </w:r>
+      <w:r>
+        <w:rPr>
+          <w:rFonts w:ascii="Arial" w:eastAsia="Times New Roman" w:hAnsi="Arial" w:cs="Arial"/>
           <w:b/>
           <w:bCs/>
-          <w:lang w:val="es-419"/>
+          <w:noProof w:val="0"/>
+          <w:color w:val="000000"/>
+          <w:lang w:val="es-CO" w:eastAsia="es-CO"/>
         </w:rPr>
         <w:t xml:space="preserve">view.py </w:t>
       </w:r>
       <w:r>
         <w:rPr>
-          <w:rFonts w:ascii="Dax-Regular" w:hAnsi="Dax-Regular"/>
-          <w:lang w:val="es-419"/>
+          <w:rFonts w:ascii="Arial" w:eastAsia="Times New Roman" w:hAnsi="Arial" w:cs="Arial"/>
+          <w:noProof w:val="0"/>
+          <w:color w:val="000000"/>
+          <w:lang w:val="es-CO" w:eastAsia="es-CO"/>
         </w:rPr>
         <w:t>y el</w:t>
       </w:r>
       <w:r>
         <w:rPr>
-          <w:rFonts w:ascii="Consolas" w:hAnsi="Consolas"/>
+          <w:rFonts w:ascii="Arial" w:eastAsia="Times New Roman" w:hAnsi="Arial" w:cs="Arial"/>
           <w:b/>
           <w:bCs/>
-          <w:lang w:val="es-419"/>
+          <w:noProof w:val="0"/>
+          <w:color w:val="000000"/>
+          <w:lang w:val="es-CO" w:eastAsia="es-CO"/>
         </w:rPr>
         <w:t xml:space="preserve"> model.py</w:t>
       </w:r>
       <w:r>
         <w:rPr>
-          <w:rFonts w:ascii="Dax-Regular" w:hAnsi="Dax-Regular"/>
-          <w:lang w:val="es-419"/>
+          <w:rFonts w:ascii="Arial" w:eastAsia="Times New Roman" w:hAnsi="Arial" w:cs="Arial"/>
+          <w:noProof w:val="0"/>
+          <w:color w:val="000000"/>
+          <w:lang w:val="es-CO" w:eastAsia="es-CO"/>
         </w:rPr>
         <w:t>?</w:t>
       </w:r>
     </w:p>
     <w:p>
       <w:pPr>
-        <w:pStyle w:val="ListParagraph"/>
+        <w:spacing w:after="0" w:line="240" w:lineRule="auto"/>
+        <w:ind w:left="360"/>
+        <w:jc w:val="both"/>
+        <w:rPr>
+          <w:rFonts w:ascii="Times New Roman" w:eastAsia="Times New Roman" w:hAnsi="Times New Roman" w:cs="Times New Roman"/>
+          <w:noProof w:val="0"/>
+          <w:sz w:val="24"/>
+          <w:szCs w:val="24"/>
+          <w:lang w:val="es-CO" w:eastAsia="es-CO"/>
+        </w:rPr>
+      </w:pPr>
+      <w:proofErr w:type="gramStart"/>
+      <w:r>
+        <w:rPr>
+          <w:rFonts w:ascii="Arial" w:eastAsia="Times New Roman" w:hAnsi="Arial" w:cs="Arial"/>
+          <w:noProof w:val="0"/>
+          <w:color w:val="000000"/>
+          <w:lang w:val="es-CO" w:eastAsia="es-CO"/>
+        </w:rPr>
+        <w:t>Todas la funciones</w:t>
+      </w:r>
+      <w:proofErr w:type="gramEnd"/>
+      <w:r>
+        <w:rPr>
+          <w:rFonts w:ascii="Arial" w:eastAsia="Times New Roman" w:hAnsi="Arial" w:cs="Arial"/>
+          <w:noProof w:val="0"/>
+          <w:color w:val="000000"/>
+          <w:lang w:val="es-CO" w:eastAsia="es-CO"/>
+        </w:rPr>
+        <w:t xml:space="preserve"> del </w:t>
+      </w:r>
+      <w:proofErr w:type="spellStart"/>
+      <w:r>
+        <w:rPr>
+          <w:rFonts w:ascii="Arial" w:eastAsia="Times New Roman" w:hAnsi="Arial" w:cs="Arial"/>
+          <w:noProof w:val="0"/>
+          <w:color w:val="000000"/>
+          <w:lang w:val="es-CO" w:eastAsia="es-CO"/>
+        </w:rPr>
+        <w:t>controller</w:t>
+      </w:r>
+      <w:proofErr w:type="spellEnd"/>
+      <w:r>
+        <w:rPr>
+          <w:rFonts w:ascii="Arial" w:eastAsia="Times New Roman" w:hAnsi="Arial" w:cs="Arial"/>
+          <w:noProof w:val="0"/>
+          <w:color w:val="000000"/>
+          <w:lang w:val="es-CO" w:eastAsia="es-CO"/>
+        </w:rPr>
+        <w:t xml:space="preserve"> 8^)</w:t>
+      </w:r>
+    </w:p>
+    <w:p>
+      <w:pPr>
         <w:numPr>
           <w:ilvl w:val="0"/>
-          <w:numId w:val="1"/>
+          <w:numId w:val="5"/>
         </w:numPr>
+        <w:spacing w:after="0" w:line="240" w:lineRule="auto"/>
         <w:jc w:val="both"/>
-        <w:rPr>
-          <w:rFonts w:ascii="Dax-Regular" w:hAnsi="Dax-Regular"/>
-          <w:lang w:val="es-419"/>
-        </w:rPr>
-      </w:pPr>
-      <w:r>
-        <w:rPr>
-          <w:rFonts w:ascii="Dax-Regular" w:hAnsi="Dax-Regular"/>
-          <w:lang w:val="es-419"/>
+        <w:textAlignment w:val="baseline"/>
+        <w:rPr>
+          <w:rFonts w:ascii="Arial" w:eastAsia="Times New Roman" w:hAnsi="Arial" w:cs="Arial"/>
+          <w:noProof w:val="0"/>
+          <w:color w:val="000000"/>
+          <w:lang w:val="es-CO" w:eastAsia="es-CO"/>
+        </w:rPr>
+      </w:pPr>
+      <w:r>
+        <w:rPr>
+          <w:rFonts w:ascii="Arial" w:eastAsia="Times New Roman" w:hAnsi="Arial" w:cs="Arial"/>
+          <w:noProof w:val="0"/>
+          <w:color w:val="000000"/>
+          <w:lang w:val="es-CO" w:eastAsia="es-CO"/>
         </w:rPr>
         <w:t>¿Cómo se crea una lista?</w:t>
       </w:r>
     </w:p>
     <w:p>
       <w:pPr>
-        <w:pStyle w:val="ListParagraph"/>
+        <w:spacing w:after="0" w:line="240" w:lineRule="auto"/>
+        <w:ind w:left="360"/>
+        <w:jc w:val="both"/>
+        <w:rPr>
+          <w:rFonts w:ascii="Times New Roman" w:eastAsia="Times New Roman" w:hAnsi="Times New Roman" w:cs="Times New Roman"/>
+          <w:noProof w:val="0"/>
+          <w:sz w:val="24"/>
+          <w:szCs w:val="24"/>
+          <w:lang w:val="es-CO" w:eastAsia="es-CO"/>
+        </w:rPr>
+      </w:pPr>
+      <w:r>
+        <w:rPr>
+          <w:rFonts w:ascii="Arial" w:eastAsia="Times New Roman" w:hAnsi="Arial" w:cs="Arial"/>
+          <w:noProof w:val="0"/>
+          <w:color w:val="000000"/>
+          <w:lang w:val="es-CO" w:eastAsia="es-CO"/>
+        </w:rPr>
+        <w:t xml:space="preserve">La librería </w:t>
+      </w:r>
+      <w:proofErr w:type="spellStart"/>
+      <w:r>
+        <w:rPr>
+          <w:rFonts w:ascii="Arial" w:eastAsia="Times New Roman" w:hAnsi="Arial" w:cs="Arial"/>
+          <w:noProof w:val="0"/>
+          <w:color w:val="000000"/>
+          <w:lang w:val="es-CO" w:eastAsia="es-CO"/>
+        </w:rPr>
+        <w:t>DISClib.ADT</w:t>
+      </w:r>
+      <w:proofErr w:type="spellEnd"/>
+      <w:r>
+        <w:rPr>
+          <w:rFonts w:ascii="Arial" w:eastAsia="Times New Roman" w:hAnsi="Arial" w:cs="Arial"/>
+          <w:noProof w:val="0"/>
+          <w:color w:val="000000"/>
+          <w:lang w:val="es-CO" w:eastAsia="es-CO"/>
+        </w:rPr>
+        <w:t xml:space="preserve"> contiene un archivo .</w:t>
+      </w:r>
+      <w:proofErr w:type="spellStart"/>
+      <w:r>
+        <w:rPr>
+          <w:rFonts w:ascii="Arial" w:eastAsia="Times New Roman" w:hAnsi="Arial" w:cs="Arial"/>
+          <w:noProof w:val="0"/>
+          <w:color w:val="000000"/>
+          <w:lang w:val="es-CO" w:eastAsia="es-CO"/>
+        </w:rPr>
+        <w:t>py</w:t>
+      </w:r>
+      <w:proofErr w:type="spellEnd"/>
+      <w:r>
+        <w:rPr>
+          <w:rFonts w:ascii="Arial" w:eastAsia="Times New Roman" w:hAnsi="Arial" w:cs="Arial"/>
+          <w:noProof w:val="0"/>
+          <w:color w:val="000000"/>
+          <w:lang w:val="es-CO" w:eastAsia="es-CO"/>
+        </w:rPr>
+        <w:t xml:space="preserve"> llamado </w:t>
+      </w:r>
+      <w:proofErr w:type="spellStart"/>
+      <w:r>
+        <w:rPr>
+          <w:rFonts w:ascii="Arial" w:eastAsia="Times New Roman" w:hAnsi="Arial" w:cs="Arial"/>
+          <w:noProof w:val="0"/>
+          <w:color w:val="000000"/>
+          <w:lang w:val="es-CO" w:eastAsia="es-CO"/>
+        </w:rPr>
+        <w:t>list</w:t>
+      </w:r>
+      <w:proofErr w:type="spellEnd"/>
+      <w:r>
+        <w:rPr>
+          <w:rFonts w:ascii="Arial" w:eastAsia="Times New Roman" w:hAnsi="Arial" w:cs="Arial"/>
+          <w:noProof w:val="0"/>
+          <w:color w:val="000000"/>
+          <w:lang w:val="es-CO" w:eastAsia="es-CO"/>
+        </w:rPr>
+        <w:t xml:space="preserve"> y este mismo archivo contiene una función llamada </w:t>
+      </w:r>
+      <w:proofErr w:type="spellStart"/>
+      <w:r>
+        <w:rPr>
+          <w:rFonts w:ascii="Arial" w:eastAsia="Times New Roman" w:hAnsi="Arial" w:cs="Arial"/>
+          <w:noProof w:val="0"/>
+          <w:color w:val="000000"/>
+          <w:lang w:val="es-CO" w:eastAsia="es-CO"/>
+        </w:rPr>
+        <w:t>newList</w:t>
+      </w:r>
+      <w:proofErr w:type="spellEnd"/>
+      <w:r>
+        <w:rPr>
+          <w:rFonts w:ascii="Arial" w:eastAsia="Times New Roman" w:hAnsi="Arial" w:cs="Arial"/>
+          <w:noProof w:val="0"/>
+          <w:color w:val="000000"/>
+          <w:lang w:val="es-CO" w:eastAsia="es-CO"/>
+        </w:rPr>
+        <w:t xml:space="preserve"> la cual permite la creación de una lista vacía.  </w:t>
+      </w:r>
+    </w:p>
+    <w:p>
+      <w:pPr>
         <w:numPr>
           <w:ilvl w:val="0"/>
-          <w:numId w:val="1"/>
+          <w:numId w:val="6"/>
         </w:numPr>
+        <w:spacing w:after="0" w:line="240" w:lineRule="auto"/>
         <w:jc w:val="both"/>
-        <w:rPr>
-          <w:rFonts w:ascii="Dax-Regular" w:hAnsi="Dax-Regular"/>
-          <w:lang w:val="es-419"/>
-        </w:rPr>
-      </w:pPr>
-      <w:r>
-        <w:rPr>
-          <w:rFonts w:ascii="Dax-Regular" w:hAnsi="Dax-Regular"/>
-          <w:lang w:val="es-419"/>
+        <w:textAlignment w:val="baseline"/>
+        <w:rPr>
+          <w:rFonts w:ascii="Dax-Regular" w:eastAsia="Times New Roman" w:hAnsi="Dax-Regular" w:cs="Times New Roman"/>
+          <w:noProof w:val="0"/>
+          <w:color w:val="000000"/>
+          <w:lang w:val="es-CO" w:eastAsia="es-CO"/>
+        </w:rPr>
+      </w:pPr>
+      <w:r>
+        <w:rPr>
+          <w:rFonts w:ascii="Arial" w:eastAsia="Times New Roman" w:hAnsi="Arial" w:cs="Arial"/>
+          <w:noProof w:val="0"/>
+          <w:color w:val="000000"/>
+          <w:lang w:val="es-CO" w:eastAsia="es-CO"/>
         </w:rPr>
         <w:t xml:space="preserve">¿Qué hace el parámetro </w:t>
       </w:r>
-      <w:r>
-        <w:rPr>
-          <w:rFonts w:ascii="Consolas" w:hAnsi="Consolas"/>
-          <w:b/>
-          <w:iCs/>
-          <w:lang w:val="es-419"/>
-        </w:rPr>
-        <w:t xml:space="preserve">cmpfunction=None </w:t>
-      </w:r>
-      <w:r>
-        <w:rPr>
-          <w:rFonts w:ascii="Dax-Regular" w:hAnsi="Dax-Regular"/>
-          <w:lang w:val="es-419"/>
-        </w:rPr>
-        <w:t xml:space="preserve">en la función </w:t>
-      </w:r>
-      <w:r>
-        <w:rPr>
-          <w:rFonts w:ascii="Consolas" w:hAnsi="Consolas"/>
+      <w:proofErr w:type="spellStart"/>
+      <w:r>
+        <w:rPr>
+          <w:rFonts w:ascii="Arial" w:eastAsia="Times New Roman" w:hAnsi="Arial" w:cs="Arial"/>
           <w:b/>
           <w:bCs/>
-          <w:lang w:val="es-419"/>
-        </w:rPr>
-        <w:t>newList()</w:t>
-      </w:r>
-      <w:r>
-        <w:rPr>
-          <w:rFonts w:ascii="Dax-Regular" w:hAnsi="Dax-Regular"/>
-          <w:lang w:val="es-419"/>
+          <w:noProof w:val="0"/>
+          <w:color w:val="000000"/>
+          <w:lang w:val="es-CO" w:eastAsia="es-CO"/>
+        </w:rPr>
+        <w:t>cmpfunction</w:t>
+      </w:r>
+      <w:proofErr w:type="spellEnd"/>
+      <w:r>
+        <w:rPr>
+          <w:rFonts w:ascii="Arial" w:eastAsia="Times New Roman" w:hAnsi="Arial" w:cs="Arial"/>
+          <w:b/>
+          <w:bCs/>
+          <w:noProof w:val="0"/>
+          <w:color w:val="000000"/>
+          <w:lang w:val="es-CO" w:eastAsia="es-CO"/>
+        </w:rPr>
+        <w:t>=</w:t>
+      </w:r>
+      <w:proofErr w:type="spellStart"/>
+      <w:r>
+        <w:rPr>
+          <w:rFonts w:ascii="Arial" w:eastAsia="Times New Roman" w:hAnsi="Arial" w:cs="Arial"/>
+          <w:b/>
+          <w:bCs/>
+          <w:noProof w:val="0"/>
+          <w:color w:val="000000"/>
+          <w:lang w:val="es-CO" w:eastAsia="es-CO"/>
+        </w:rPr>
+        <w:t>None</w:t>
+      </w:r>
+      <w:proofErr w:type="spellEnd"/>
+      <w:r>
+        <w:rPr>
+          <w:rFonts w:ascii="Arial" w:eastAsia="Times New Roman" w:hAnsi="Arial" w:cs="Arial"/>
+          <w:b/>
+          <w:bCs/>
+          <w:noProof w:val="0"/>
+          <w:color w:val="000000"/>
+          <w:lang w:val="es-CO" w:eastAsia="es-CO"/>
+        </w:rPr>
+        <w:t xml:space="preserve"> </w:t>
+      </w:r>
+      <w:r>
+        <w:rPr>
+          <w:rFonts w:ascii="Arial" w:eastAsia="Times New Roman" w:hAnsi="Arial" w:cs="Arial"/>
+          <w:noProof w:val="0"/>
+          <w:color w:val="000000"/>
+          <w:lang w:val="es-CO" w:eastAsia="es-CO"/>
+        </w:rPr>
+        <w:t xml:space="preserve">en la función </w:t>
+      </w:r>
+      <w:proofErr w:type="spellStart"/>
+      <w:proofErr w:type="gramStart"/>
+      <w:r>
+        <w:rPr>
+          <w:rFonts w:ascii="Arial" w:eastAsia="Times New Roman" w:hAnsi="Arial" w:cs="Arial"/>
+          <w:b/>
+          <w:bCs/>
+          <w:noProof w:val="0"/>
+          <w:color w:val="000000"/>
+          <w:lang w:val="es-CO" w:eastAsia="es-CO"/>
+        </w:rPr>
+        <w:t>newList</w:t>
+      </w:r>
+      <w:proofErr w:type="spellEnd"/>
+      <w:r>
+        <w:rPr>
+          <w:rFonts w:ascii="Arial" w:eastAsia="Times New Roman" w:hAnsi="Arial" w:cs="Arial"/>
+          <w:b/>
+          <w:bCs/>
+          <w:noProof w:val="0"/>
+          <w:color w:val="000000"/>
+          <w:lang w:val="es-CO" w:eastAsia="es-CO"/>
+        </w:rPr>
+        <w:t>(</w:t>
+      </w:r>
+      <w:proofErr w:type="gramEnd"/>
+      <w:r>
+        <w:rPr>
+          <w:rFonts w:ascii="Arial" w:eastAsia="Times New Roman" w:hAnsi="Arial" w:cs="Arial"/>
+          <w:b/>
+          <w:bCs/>
+          <w:noProof w:val="0"/>
+          <w:color w:val="000000"/>
+          <w:lang w:val="es-CO" w:eastAsia="es-CO"/>
+        </w:rPr>
+        <w:t>)</w:t>
+      </w:r>
+      <w:r>
+        <w:rPr>
+          <w:rFonts w:ascii="Arial" w:eastAsia="Times New Roman" w:hAnsi="Arial" w:cs="Arial"/>
+          <w:noProof w:val="0"/>
+          <w:color w:val="000000"/>
+          <w:lang w:val="es-CO" w:eastAsia="es-CO"/>
         </w:rPr>
         <w:t>?</w:t>
       </w:r>
     </w:p>
     <w:p>
       <w:pPr>
-        <w:pStyle w:val="ListParagraph"/>
+        <w:spacing w:after="0" w:line="240" w:lineRule="auto"/>
+        <w:ind w:left="720"/>
+        <w:jc w:val="both"/>
+        <w:rPr>
+          <w:rFonts w:ascii="Times New Roman" w:eastAsia="Times New Roman" w:hAnsi="Times New Roman" w:cs="Times New Roman"/>
+          <w:noProof w:val="0"/>
+          <w:sz w:val="24"/>
+          <w:szCs w:val="24"/>
+          <w:lang w:val="es-CO" w:eastAsia="es-CO"/>
+        </w:rPr>
+      </w:pPr>
+      <w:proofErr w:type="spellStart"/>
+      <w:r>
+        <w:rPr>
+          <w:rFonts w:ascii="Arial" w:eastAsia="Times New Roman" w:hAnsi="Arial" w:cs="Arial"/>
+          <w:noProof w:val="0"/>
+          <w:color w:val="000000"/>
+          <w:lang w:val="es-CO" w:eastAsia="es-CO"/>
+        </w:rPr>
+        <w:t>cmpfunction</w:t>
+      </w:r>
+      <w:proofErr w:type="spellEnd"/>
+      <w:r>
+        <w:rPr>
+          <w:rFonts w:ascii="Arial" w:eastAsia="Times New Roman" w:hAnsi="Arial" w:cs="Arial"/>
+          <w:noProof w:val="0"/>
+          <w:color w:val="000000"/>
+          <w:lang w:val="es-CO" w:eastAsia="es-CO"/>
+        </w:rPr>
+        <w:t>, es una función que permite comparar los elementos de una lista. La función en si compara dos elementos y retorna 0 si los elementos son iguales, -1 si el primer elemento suministrado es menor al segundo.</w:t>
+      </w:r>
+    </w:p>
+    <w:p>
+      <w:pPr>
         <w:numPr>
           <w:ilvl w:val="0"/>
-          <w:numId w:val="1"/>
+          <w:numId w:val="7"/>
         </w:numPr>
+        <w:spacing w:after="0" w:line="240" w:lineRule="auto"/>
         <w:jc w:val="both"/>
-        <w:rPr>
-          <w:rFonts w:ascii="Dax-Regular" w:hAnsi="Dax-Regular"/>
-          <w:lang w:val="es-419"/>
-        </w:rPr>
-      </w:pPr>
-      <w:r>
-        <w:rPr>
-          <w:rFonts w:ascii="Dax-Regular" w:hAnsi="Dax-Regular"/>
-          <w:lang w:val="es-419"/>
-        </w:rPr>
-        <w:t xml:space="preserve">¿Qué hace la funció </w:t>
-      </w:r>
-      <w:r>
-        <w:rPr>
-          <w:rFonts w:ascii="Consolas" w:hAnsi="Consolas"/>
+        <w:textAlignment w:val="baseline"/>
+        <w:rPr>
+          <w:rFonts w:ascii="Dax-Regular" w:eastAsia="Times New Roman" w:hAnsi="Dax-Regular" w:cs="Times New Roman"/>
+          <w:noProof w:val="0"/>
+          <w:color w:val="000000"/>
+          <w:lang w:val="es-CO" w:eastAsia="es-CO"/>
+        </w:rPr>
+      </w:pPr>
+      <w:r>
+        <w:rPr>
+          <w:rFonts w:ascii="Arial" w:eastAsia="Times New Roman" w:hAnsi="Arial" w:cs="Arial"/>
+          <w:noProof w:val="0"/>
+          <w:color w:val="000000"/>
+          <w:lang w:val="es-CO" w:eastAsia="es-CO"/>
+        </w:rPr>
+        <w:t xml:space="preserve">¿Qué hace la función </w:t>
+      </w:r>
+      <w:proofErr w:type="spellStart"/>
+      <w:proofErr w:type="gramStart"/>
+      <w:r>
+        <w:rPr>
+          <w:rFonts w:ascii="Arial" w:eastAsia="Times New Roman" w:hAnsi="Arial" w:cs="Arial"/>
           <w:b/>
-          <w:iCs/>
-          <w:lang w:val="es-419"/>
-        </w:rPr>
-        <w:t>addLast()</w:t>
-      </w:r>
-      <w:r>
-        <w:rPr>
-          <w:rFonts w:ascii="Dax-Regular" w:hAnsi="Dax-Regular"/>
-          <w:lang w:val="es-419"/>
+          <w:bCs/>
+          <w:noProof w:val="0"/>
+          <w:color w:val="000000"/>
+          <w:lang w:val="es-CO" w:eastAsia="es-CO"/>
+        </w:rPr>
+        <w:t>addLast</w:t>
+      </w:r>
+      <w:proofErr w:type="spellEnd"/>
+      <w:r>
+        <w:rPr>
+          <w:rFonts w:ascii="Arial" w:eastAsia="Times New Roman" w:hAnsi="Arial" w:cs="Arial"/>
+          <w:b/>
+          <w:bCs/>
+          <w:noProof w:val="0"/>
+          <w:color w:val="000000"/>
+          <w:lang w:val="es-CO" w:eastAsia="es-CO"/>
+        </w:rPr>
+        <w:t>(</w:t>
+      </w:r>
+      <w:proofErr w:type="gramEnd"/>
+      <w:r>
+        <w:rPr>
+          <w:rFonts w:ascii="Arial" w:eastAsia="Times New Roman" w:hAnsi="Arial" w:cs="Arial"/>
+          <w:b/>
+          <w:bCs/>
+          <w:noProof w:val="0"/>
+          <w:color w:val="000000"/>
+          <w:lang w:val="es-CO" w:eastAsia="es-CO"/>
+        </w:rPr>
+        <w:t>)</w:t>
+      </w:r>
+      <w:r>
+        <w:rPr>
+          <w:rFonts w:ascii="Arial" w:eastAsia="Times New Roman" w:hAnsi="Arial" w:cs="Arial"/>
+          <w:noProof w:val="0"/>
+          <w:color w:val="000000"/>
+          <w:lang w:val="es-CO" w:eastAsia="es-CO"/>
         </w:rPr>
         <w:t>?</w:t>
       </w:r>
     </w:p>
     <w:p>
       <w:pPr>
-        <w:pStyle w:val="ListParagraph"/>
+        <w:spacing w:after="0" w:line="240" w:lineRule="auto"/>
+        <w:ind w:left="720"/>
+        <w:jc w:val="both"/>
+        <w:rPr>
+          <w:rFonts w:ascii="Times New Roman" w:eastAsia="Times New Roman" w:hAnsi="Times New Roman" w:cs="Times New Roman"/>
+          <w:noProof w:val="0"/>
+          <w:sz w:val="24"/>
+          <w:szCs w:val="24"/>
+          <w:lang w:val="es-CO" w:eastAsia="es-CO"/>
+        </w:rPr>
+      </w:pPr>
+      <w:r>
+        <w:rPr>
+          <w:rFonts w:ascii="Arial" w:eastAsia="Times New Roman" w:hAnsi="Arial" w:cs="Arial"/>
+          <w:noProof w:val="0"/>
+          <w:color w:val="000000"/>
+          <w:lang w:val="es-CO" w:eastAsia="es-CO"/>
+        </w:rPr>
+        <w:t xml:space="preserve">La función </w:t>
+      </w:r>
+      <w:proofErr w:type="spellStart"/>
+      <w:r>
+        <w:rPr>
+          <w:rFonts w:ascii="Arial" w:eastAsia="Times New Roman" w:hAnsi="Arial" w:cs="Arial"/>
+          <w:noProof w:val="0"/>
+          <w:color w:val="000000"/>
+          <w:lang w:val="es-CO" w:eastAsia="es-CO"/>
+        </w:rPr>
+        <w:t>addLast</w:t>
+      </w:r>
+      <w:proofErr w:type="spellEnd"/>
+      <w:r>
+        <w:rPr>
+          <w:rFonts w:ascii="Arial" w:eastAsia="Times New Roman" w:hAnsi="Arial" w:cs="Arial"/>
+          <w:noProof w:val="0"/>
+          <w:color w:val="000000"/>
+          <w:lang w:val="es-CO" w:eastAsia="es-CO"/>
+        </w:rPr>
+        <w:t>(</w:t>
+      </w:r>
+      <w:proofErr w:type="spellStart"/>
+      <w:proofErr w:type="gramStart"/>
+      <w:r>
+        <w:rPr>
+          <w:rFonts w:ascii="Arial" w:eastAsia="Times New Roman" w:hAnsi="Arial" w:cs="Arial"/>
+          <w:noProof w:val="0"/>
+          <w:color w:val="000000"/>
+          <w:lang w:val="es-CO" w:eastAsia="es-CO"/>
+        </w:rPr>
+        <w:t>list,element</w:t>
+      </w:r>
+      <w:proofErr w:type="spellEnd"/>
+      <w:proofErr w:type="gramEnd"/>
+      <w:r>
+        <w:rPr>
+          <w:rFonts w:ascii="Arial" w:eastAsia="Times New Roman" w:hAnsi="Arial" w:cs="Arial"/>
+          <w:noProof w:val="0"/>
+          <w:color w:val="000000"/>
+          <w:lang w:val="es-CO" w:eastAsia="es-CO"/>
+        </w:rPr>
+        <w:t>) permite añadir un elemento al final de la lista. Solo se tiene que dar como parámetro la lista que se quiere manejar y el elemento que se quiere añadir.</w:t>
+      </w:r>
+    </w:p>
+    <w:p>
+      <w:pPr>
         <w:numPr>
           <w:ilvl w:val="0"/>
-          <w:numId w:val="1"/>
+          <w:numId w:val="8"/>
         </w:numPr>
+        <w:spacing w:after="0" w:line="240" w:lineRule="auto"/>
         <w:jc w:val="both"/>
-        <w:rPr>
-          <w:rFonts w:ascii="Dax-Regular" w:hAnsi="Dax-Regular"/>
-          <w:lang w:val="es-419"/>
-        </w:rPr>
-      </w:pPr>
-      <w:r>
-        <w:rPr>
-          <w:rFonts w:ascii="Dax-Regular" w:hAnsi="Dax-Regular"/>
-          <w:lang w:val="es-419"/>
+        <w:textAlignment w:val="baseline"/>
+        <w:rPr>
+          <w:rFonts w:ascii="Dax-Regular" w:eastAsia="Times New Roman" w:hAnsi="Dax-Regular" w:cs="Times New Roman"/>
+          <w:noProof w:val="0"/>
+          <w:color w:val="000000"/>
+          <w:lang w:val="es-CO" w:eastAsia="es-CO"/>
+        </w:rPr>
+      </w:pPr>
+      <w:r>
+        <w:rPr>
+          <w:rFonts w:ascii="Arial" w:eastAsia="Times New Roman" w:hAnsi="Arial" w:cs="Arial"/>
+          <w:noProof w:val="0"/>
+          <w:color w:val="000000"/>
+          <w:lang w:val="es-CO" w:eastAsia="es-CO"/>
         </w:rPr>
         <w:t xml:space="preserve">¿Qué hace la función </w:t>
       </w:r>
-      <w:r>
-        <w:rPr>
-          <w:rFonts w:ascii="Consolas" w:hAnsi="Consolas"/>
+      <w:proofErr w:type="spellStart"/>
+      <w:proofErr w:type="gramStart"/>
+      <w:r>
+        <w:rPr>
+          <w:rFonts w:ascii="Arial" w:eastAsia="Times New Roman" w:hAnsi="Arial" w:cs="Arial"/>
           <w:b/>
-          <w:iCs/>
-          <w:lang w:val="es-419"/>
-        </w:rPr>
-        <w:t>getElement()</w:t>
-      </w:r>
-      <w:r>
-        <w:rPr>
-          <w:rFonts w:ascii="Dax-Regular" w:hAnsi="Dax-Regular"/>
-          <w:lang w:val="es-419"/>
+          <w:bCs/>
+          <w:noProof w:val="0"/>
+          <w:color w:val="000000"/>
+          <w:lang w:val="es-CO" w:eastAsia="es-CO"/>
+        </w:rPr>
+        <w:t>getElement</w:t>
+      </w:r>
+      <w:proofErr w:type="spellEnd"/>
+      <w:r>
+        <w:rPr>
+          <w:rFonts w:ascii="Arial" w:eastAsia="Times New Roman" w:hAnsi="Arial" w:cs="Arial"/>
+          <w:b/>
+          <w:bCs/>
+          <w:noProof w:val="0"/>
+          <w:color w:val="000000"/>
+          <w:lang w:val="es-CO" w:eastAsia="es-CO"/>
+        </w:rPr>
+        <w:t>(</w:t>
+      </w:r>
+      <w:proofErr w:type="gramEnd"/>
+      <w:r>
+        <w:rPr>
+          <w:rFonts w:ascii="Arial" w:eastAsia="Times New Roman" w:hAnsi="Arial" w:cs="Arial"/>
+          <w:b/>
+          <w:bCs/>
+          <w:noProof w:val="0"/>
+          <w:color w:val="000000"/>
+          <w:lang w:val="es-CO" w:eastAsia="es-CO"/>
+        </w:rPr>
+        <w:t>)</w:t>
+      </w:r>
+      <w:r>
+        <w:rPr>
+          <w:rFonts w:ascii="Arial" w:eastAsia="Times New Roman" w:hAnsi="Arial" w:cs="Arial"/>
+          <w:noProof w:val="0"/>
+          <w:color w:val="000000"/>
+          <w:lang w:val="es-CO" w:eastAsia="es-CO"/>
         </w:rPr>
         <w:t>?</w:t>
       </w:r>
     </w:p>
     <w:p>
       <w:pPr>
-        <w:pStyle w:val="ListParagraph"/>
+        <w:spacing w:after="0" w:line="240" w:lineRule="auto"/>
+        <w:ind w:left="720"/>
+        <w:jc w:val="both"/>
+        <w:rPr>
+          <w:rFonts w:ascii="Times New Roman" w:eastAsia="Times New Roman" w:hAnsi="Times New Roman" w:cs="Times New Roman"/>
+          <w:noProof w:val="0"/>
+          <w:sz w:val="24"/>
+          <w:szCs w:val="24"/>
+          <w:lang w:val="es-CO" w:eastAsia="es-CO"/>
+        </w:rPr>
+      </w:pPr>
+      <w:r>
+        <w:rPr>
+          <w:rFonts w:ascii="Arial" w:eastAsia="Times New Roman" w:hAnsi="Arial" w:cs="Arial"/>
+          <w:noProof w:val="0"/>
+          <w:color w:val="000000"/>
+          <w:lang w:val="es-CO" w:eastAsia="es-CO"/>
+        </w:rPr>
+        <w:t xml:space="preserve">La función </w:t>
+      </w:r>
+      <w:proofErr w:type="spellStart"/>
+      <w:proofErr w:type="gramStart"/>
+      <w:r>
+        <w:rPr>
+          <w:rFonts w:ascii="Arial" w:eastAsia="Times New Roman" w:hAnsi="Arial" w:cs="Arial"/>
+          <w:noProof w:val="0"/>
+          <w:color w:val="000000"/>
+          <w:lang w:val="es-CO" w:eastAsia="es-CO"/>
+        </w:rPr>
+        <w:t>getElement</w:t>
+      </w:r>
+      <w:proofErr w:type="spellEnd"/>
+      <w:r>
+        <w:rPr>
+          <w:rFonts w:ascii="Arial" w:eastAsia="Times New Roman" w:hAnsi="Arial" w:cs="Arial"/>
+          <w:noProof w:val="0"/>
+          <w:color w:val="000000"/>
+          <w:lang w:val="es-CO" w:eastAsia="es-CO"/>
+        </w:rPr>
+        <w:t>(</w:t>
+      </w:r>
+      <w:proofErr w:type="spellStart"/>
+      <w:proofErr w:type="gramEnd"/>
+      <w:r>
+        <w:rPr>
+          <w:rFonts w:ascii="Arial" w:eastAsia="Times New Roman" w:hAnsi="Arial" w:cs="Arial"/>
+          <w:noProof w:val="0"/>
+          <w:color w:val="000000"/>
+          <w:lang w:val="es-CO" w:eastAsia="es-CO"/>
+        </w:rPr>
+        <w:t>list</w:t>
+      </w:r>
+      <w:proofErr w:type="spellEnd"/>
+      <w:r>
+        <w:rPr>
+          <w:rFonts w:ascii="Arial" w:eastAsia="Times New Roman" w:hAnsi="Arial" w:cs="Arial"/>
+          <w:noProof w:val="0"/>
+          <w:color w:val="000000"/>
+          <w:lang w:val="es-CO" w:eastAsia="es-CO"/>
+        </w:rPr>
+        <w:t xml:space="preserve">, </w:t>
+      </w:r>
+      <w:proofErr w:type="spellStart"/>
+      <w:r>
+        <w:rPr>
+          <w:rFonts w:ascii="Arial" w:eastAsia="Times New Roman" w:hAnsi="Arial" w:cs="Arial"/>
+          <w:noProof w:val="0"/>
+          <w:color w:val="000000"/>
+          <w:lang w:val="es-CO" w:eastAsia="es-CO"/>
+        </w:rPr>
+        <w:t>pos</w:t>
+      </w:r>
+      <w:proofErr w:type="spellEnd"/>
+      <w:r>
+        <w:rPr>
+          <w:rFonts w:ascii="Arial" w:eastAsia="Times New Roman" w:hAnsi="Arial" w:cs="Arial"/>
+          <w:noProof w:val="0"/>
+          <w:color w:val="000000"/>
+          <w:lang w:val="es-CO" w:eastAsia="es-CO"/>
+        </w:rPr>
+        <w:t>) retorna el elemento que está en una posición específica. Para esto se debe dar como como parámetro la lista en la que se quiere buscar y la posición. Cabe resaltar que las posiciones empiezan desde 1.</w:t>
+      </w:r>
+    </w:p>
+    <w:p>
+      <w:pPr>
         <w:numPr>
           <w:ilvl w:val="0"/>
-          <w:numId w:val="1"/>
+          <w:numId w:val="9"/>
         </w:numPr>
+        <w:spacing w:after="0" w:line="240" w:lineRule="auto"/>
         <w:jc w:val="both"/>
-        <w:rPr>
-          <w:rFonts w:ascii="Dax-Regular" w:hAnsi="Dax-Regular"/>
-          <w:lang w:val="es-419"/>
-        </w:rPr>
-      </w:pPr>
-      <w:r>
-        <w:rPr>
-          <w:rFonts w:ascii="Dax-Regular" w:hAnsi="Dax-Regular"/>
-          <w:lang w:val="es-419"/>
+        <w:textAlignment w:val="baseline"/>
+        <w:rPr>
+          <w:rFonts w:ascii="Dax-Regular" w:eastAsia="Times New Roman" w:hAnsi="Dax-Regular" w:cs="Times New Roman"/>
+          <w:noProof w:val="0"/>
+          <w:color w:val="000000"/>
+          <w:lang w:val="es-CO" w:eastAsia="es-CO"/>
+        </w:rPr>
+      </w:pPr>
+      <w:r>
+        <w:rPr>
+          <w:rFonts w:ascii="Arial" w:eastAsia="Times New Roman" w:hAnsi="Arial" w:cs="Arial"/>
+          <w:noProof w:val="0"/>
+          <w:color w:val="000000"/>
+          <w:lang w:val="es-CO" w:eastAsia="es-CO"/>
         </w:rPr>
         <w:t xml:space="preserve">¿Qué hace la función </w:t>
       </w:r>
-      <w:r>
-        <w:rPr>
-          <w:rFonts w:ascii="Consolas" w:hAnsi="Consolas"/>
+      <w:proofErr w:type="spellStart"/>
+      <w:proofErr w:type="gramStart"/>
+      <w:r>
+        <w:rPr>
+          <w:rFonts w:ascii="Arial" w:eastAsia="Times New Roman" w:hAnsi="Arial" w:cs="Arial"/>
           <w:b/>
-          <w:iCs/>
-          <w:lang w:val="es-419"/>
-        </w:rPr>
-        <w:t>subList()</w:t>
-      </w:r>
-      <w:r>
-        <w:rPr>
-          <w:rFonts w:ascii="Dax-Regular" w:hAnsi="Dax-Regular"/>
-          <w:lang w:val="es-419"/>
+          <w:bCs/>
+          <w:noProof w:val="0"/>
+          <w:color w:val="000000"/>
+          <w:lang w:val="es-CO" w:eastAsia="es-CO"/>
+        </w:rPr>
+        <w:t>subList</w:t>
+      </w:r>
+      <w:proofErr w:type="spellEnd"/>
+      <w:r>
+        <w:rPr>
+          <w:rFonts w:ascii="Arial" w:eastAsia="Times New Roman" w:hAnsi="Arial" w:cs="Arial"/>
+          <w:b/>
+          <w:bCs/>
+          <w:noProof w:val="0"/>
+          <w:color w:val="000000"/>
+          <w:lang w:val="es-CO" w:eastAsia="es-CO"/>
+        </w:rPr>
+        <w:t>(</w:t>
+      </w:r>
+      <w:proofErr w:type="gramEnd"/>
+      <w:r>
+        <w:rPr>
+          <w:rFonts w:ascii="Arial" w:eastAsia="Times New Roman" w:hAnsi="Arial" w:cs="Arial"/>
+          <w:b/>
+          <w:bCs/>
+          <w:noProof w:val="0"/>
+          <w:color w:val="000000"/>
+          <w:lang w:val="es-CO" w:eastAsia="es-CO"/>
+        </w:rPr>
+        <w:t>)</w:t>
+      </w:r>
+      <w:r>
+        <w:rPr>
+          <w:rFonts w:ascii="Arial" w:eastAsia="Times New Roman" w:hAnsi="Arial" w:cs="Arial"/>
+          <w:noProof w:val="0"/>
+          <w:color w:val="000000"/>
+          <w:lang w:val="es-CO" w:eastAsia="es-CO"/>
         </w:rPr>
         <w:t>?</w:t>
       </w:r>
     </w:p>
     <w:p>
       <w:pPr>
-        <w:pStyle w:val="ListParagraph"/>
+        <w:spacing w:after="0" w:line="240" w:lineRule="auto"/>
+        <w:ind w:left="720"/>
+        <w:jc w:val="both"/>
+        <w:rPr>
+          <w:rFonts w:ascii="Times New Roman" w:eastAsia="Times New Roman" w:hAnsi="Times New Roman" w:cs="Times New Roman"/>
+          <w:noProof w:val="0"/>
+          <w:sz w:val="24"/>
+          <w:szCs w:val="24"/>
+          <w:lang w:val="es-CO" w:eastAsia="es-CO"/>
+        </w:rPr>
+      </w:pPr>
+      <w:r>
+        <w:rPr>
+          <w:rFonts w:ascii="Arial" w:eastAsia="Times New Roman" w:hAnsi="Arial" w:cs="Arial"/>
+          <w:noProof w:val="0"/>
+          <w:color w:val="000000"/>
+          <w:lang w:val="es-CO" w:eastAsia="es-CO"/>
+        </w:rPr>
+        <w:t xml:space="preserve">La función </w:t>
+      </w:r>
+      <w:proofErr w:type="spellStart"/>
+      <w:r>
+        <w:rPr>
+          <w:rFonts w:ascii="Arial" w:eastAsia="Times New Roman" w:hAnsi="Arial" w:cs="Arial"/>
+          <w:noProof w:val="0"/>
+          <w:color w:val="000000"/>
+          <w:lang w:val="es-CO" w:eastAsia="es-CO"/>
+        </w:rPr>
+        <w:t>subList</w:t>
+      </w:r>
+      <w:proofErr w:type="spellEnd"/>
+      <w:r>
+        <w:rPr>
+          <w:rFonts w:ascii="Arial" w:eastAsia="Times New Roman" w:hAnsi="Arial" w:cs="Arial"/>
+          <w:noProof w:val="0"/>
+          <w:color w:val="000000"/>
+          <w:lang w:val="es-CO" w:eastAsia="es-CO"/>
+        </w:rPr>
+        <w:t>(</w:t>
+      </w:r>
+      <w:proofErr w:type="spellStart"/>
+      <w:proofErr w:type="gramStart"/>
+      <w:r>
+        <w:rPr>
+          <w:rFonts w:ascii="Arial" w:eastAsia="Times New Roman" w:hAnsi="Arial" w:cs="Arial"/>
+          <w:noProof w:val="0"/>
+          <w:color w:val="000000"/>
+          <w:lang w:val="es-CO" w:eastAsia="es-CO"/>
+        </w:rPr>
+        <w:t>list,pos</w:t>
+      </w:r>
+      <w:proofErr w:type="gramEnd"/>
+      <w:r>
+        <w:rPr>
+          <w:rFonts w:ascii="Arial" w:eastAsia="Times New Roman" w:hAnsi="Arial" w:cs="Arial"/>
+          <w:noProof w:val="0"/>
+          <w:color w:val="000000"/>
+          <w:lang w:val="es-CO" w:eastAsia="es-CO"/>
+        </w:rPr>
+        <w:t>,numelem</w:t>
+      </w:r>
+      <w:proofErr w:type="spellEnd"/>
+      <w:r>
+        <w:rPr>
+          <w:rFonts w:ascii="Arial" w:eastAsia="Times New Roman" w:hAnsi="Arial" w:cs="Arial"/>
+          <w:noProof w:val="0"/>
+          <w:color w:val="000000"/>
+          <w:lang w:val="es-CO" w:eastAsia="es-CO"/>
+        </w:rPr>
+        <w:t xml:space="preserve">), Retorna una </w:t>
+      </w:r>
+      <w:proofErr w:type="spellStart"/>
+      <w:r>
+        <w:rPr>
+          <w:rFonts w:ascii="Arial" w:eastAsia="Times New Roman" w:hAnsi="Arial" w:cs="Arial"/>
+          <w:noProof w:val="0"/>
+          <w:color w:val="000000"/>
+          <w:lang w:val="es-CO" w:eastAsia="es-CO"/>
+        </w:rPr>
+        <w:t>sublista</w:t>
+      </w:r>
+      <w:proofErr w:type="spellEnd"/>
+      <w:r>
+        <w:rPr>
+          <w:rFonts w:ascii="Arial" w:eastAsia="Times New Roman" w:hAnsi="Arial" w:cs="Arial"/>
+          <w:noProof w:val="0"/>
+          <w:color w:val="000000"/>
+          <w:lang w:val="es-CO" w:eastAsia="es-CO"/>
+        </w:rPr>
+        <w:t xml:space="preserve"> de una lista a partir de una posición y con un número de elementos.</w:t>
+      </w:r>
+    </w:p>
+    <w:p>
+      <w:pPr>
         <w:numPr>
           <w:ilvl w:val="0"/>
-          <w:numId w:val="1"/>
+          <w:numId w:val="10"/>
         </w:numPr>
+        <w:spacing w:line="240" w:lineRule="auto"/>
         <w:jc w:val="both"/>
-        <w:rPr>
-          <w:rFonts w:ascii="Dax-Regular" w:hAnsi="Dax-Regular"/>
-          <w:lang w:val="es-419"/>
-        </w:rPr>
-      </w:pPr>
-      <w:r>
-        <w:rPr>
-          <w:rFonts w:ascii="Dax-Regular" w:hAnsi="Dax-Regular"/>
-          <w:lang w:val="es-419"/>
+        <w:textAlignment w:val="baseline"/>
+        <w:rPr>
+          <w:rFonts w:ascii="Dax-Regular" w:eastAsia="Times New Roman" w:hAnsi="Dax-Regular" w:cs="Times New Roman"/>
+          <w:noProof w:val="0"/>
+          <w:color w:val="000000"/>
+          <w:lang w:val="es-CO" w:eastAsia="es-CO"/>
+        </w:rPr>
+      </w:pPr>
+      <w:r>
+        <w:rPr>
+          <w:rFonts w:ascii="Arial" w:eastAsia="Times New Roman" w:hAnsi="Arial" w:cs="Arial"/>
+          <w:noProof w:val="0"/>
+          <w:color w:val="000000"/>
+          <w:lang w:val="es-CO" w:eastAsia="es-CO"/>
         </w:rPr>
         <w:t xml:space="preserve">¿Observó algún cambio en el comportamiento del programa al cambiar la implementación del parámetro </w:t>
       </w:r>
       <w:r>
         <w:rPr>
-          <w:rFonts w:ascii="Consolas" w:hAnsi="Consolas"/>
+          <w:rFonts w:ascii="Arial" w:eastAsia="Times New Roman" w:hAnsi="Arial" w:cs="Arial"/>
           <w:b/>
           <w:bCs/>
-          <w:lang w:val="es-419"/>
+          <w:noProof w:val="0"/>
+          <w:color w:val="000000"/>
+          <w:lang w:val="es-CO" w:eastAsia="es-CO"/>
         </w:rPr>
         <w:t>“ARRAY_LIST”</w:t>
       </w:r>
       <w:r>
         <w:rPr>
-          <w:rFonts w:ascii="Dax-Regular" w:hAnsi="Dax-Regular"/>
-          <w:lang w:val="es-419"/>
+          <w:rFonts w:ascii="Arial" w:eastAsia="Times New Roman" w:hAnsi="Arial" w:cs="Arial"/>
+          <w:noProof w:val="0"/>
+          <w:color w:val="000000"/>
+          <w:lang w:val="es-CO" w:eastAsia="es-CO"/>
         </w:rPr>
         <w:t xml:space="preserve"> a </w:t>
       </w:r>
       <w:r>
         <w:rPr>
-          <w:rFonts w:ascii="Consolas" w:hAnsi="Consolas"/>
+          <w:rFonts w:ascii="Arial" w:eastAsia="Times New Roman" w:hAnsi="Arial" w:cs="Arial"/>
           <w:b/>
           <w:bCs/>
-          <w:lang w:val="es-419"/>
-        </w:rPr>
-        <w:t>“SINGLE_LINKED”</w:t>
-      </w:r>
-      <w:r>
-        <w:rPr>
-          <w:rFonts w:ascii="Dax-Regular" w:hAnsi="Dax-Regular"/>
-          <w:lang w:val="es-419"/>
+          <w:noProof w:val="0"/>
+          <w:color w:val="000000"/>
+          <w:lang w:val="es-CO" w:eastAsia="es-CO"/>
+        </w:rPr>
+        <w:t>“</w:t>
+      </w:r>
+      <w:proofErr w:type="gramStart"/>
+      <w:r>
+        <w:rPr>
+          <w:rFonts w:ascii="Arial" w:eastAsia="Times New Roman" w:hAnsi="Arial" w:cs="Arial"/>
+          <w:b/>
+          <w:bCs/>
+          <w:noProof w:val="0"/>
+          <w:color w:val="000000"/>
+          <w:lang w:val="es-CO" w:eastAsia="es-CO"/>
+        </w:rPr>
+        <w:t>SINGLE</w:t>
+      </w:r>
+      <w:proofErr w:type="gramEnd"/>
+      <w:r>
+        <w:rPr>
+          <w:rFonts w:ascii="Arial" w:eastAsia="Times New Roman" w:hAnsi="Arial" w:cs="Arial"/>
+          <w:b/>
+          <w:bCs/>
+          <w:noProof w:val="0"/>
+          <w:color w:val="000000"/>
+          <w:lang w:val="es-CO" w:eastAsia="es-CO"/>
+        </w:rPr>
+        <w:t>_LINKED”</w:t>
+      </w:r>
+      <w:r>
+        <w:rPr>
+          <w:rFonts w:ascii="Arial" w:eastAsia="Times New Roman" w:hAnsi="Arial" w:cs="Arial"/>
+          <w:noProof w:val="0"/>
+          <w:color w:val="000000"/>
+          <w:lang w:val="es-CO" w:eastAsia="es-CO"/>
         </w:rPr>
         <w:t>?</w:t>
       </w:r>
     </w:p>
     <w:p>
       <w:pPr>
-        <w:rPr>
-          <w:lang w:val="es-419"/>
+        <w:spacing w:line="240" w:lineRule="auto"/>
+        <w:ind w:left="720"/>
+        <w:jc w:val="both"/>
+        <w:rPr>
+          <w:rFonts w:ascii="Times New Roman" w:eastAsia="Times New Roman" w:hAnsi="Times New Roman" w:cs="Times New Roman"/>
+          <w:noProof w:val="0"/>
+          <w:sz w:val="24"/>
+          <w:szCs w:val="24"/>
+          <w:lang w:val="es-CO" w:eastAsia="es-CO"/>
+        </w:rPr>
+      </w:pPr>
+      <w:r>
+        <w:rPr>
+          <w:rFonts w:ascii="Arial" w:eastAsia="Times New Roman" w:hAnsi="Arial" w:cs="Arial"/>
+          <w:noProof w:val="0"/>
+          <w:color w:val="000000"/>
+          <w:lang w:val="es-CO" w:eastAsia="es-CO"/>
+        </w:rPr>
+        <w:t xml:space="preserve">No se observaron diferencias ante la implementación de cada uno de los parámetros mencionados. La cantidad de libros cargados fue la misma y el tiempo de carga fue el mismo. Cabe resaltar que la observación se hizo con los </w:t>
+      </w:r>
+      <w:proofErr w:type="gramStart"/>
+      <w:r>
+        <w:rPr>
+          <w:rFonts w:ascii="Arial" w:eastAsia="Times New Roman" w:hAnsi="Arial" w:cs="Arial"/>
+          <w:noProof w:val="0"/>
+          <w:color w:val="000000"/>
+          <w:lang w:val="es-CO" w:eastAsia="es-CO"/>
+        </w:rPr>
+        <w:t>archivos :</w:t>
+      </w:r>
+      <w:proofErr w:type="gramEnd"/>
+      <w:r>
+        <w:rPr>
+          <w:rFonts w:ascii="Arial" w:eastAsia="Times New Roman" w:hAnsi="Arial" w:cs="Arial"/>
+          <w:noProof w:val="0"/>
+          <w:color w:val="000000"/>
+          <w:lang w:val="es-CO" w:eastAsia="es-CO"/>
+        </w:rPr>
+        <w:t xml:space="preserve"> </w:t>
+      </w:r>
+      <w:r>
+        <w:rPr>
+          <w:rFonts w:ascii="Consolas" w:eastAsia="Times New Roman" w:hAnsi="Consolas" w:cs="Times New Roman"/>
+          <w:noProof w:val="0"/>
+          <w:color w:val="CE9178"/>
+          <w:sz w:val="21"/>
+          <w:szCs w:val="21"/>
+          <w:lang w:val="es-CO" w:eastAsia="es-CO"/>
+        </w:rPr>
+        <w:t>'</w:t>
+      </w:r>
+      <w:proofErr w:type="spellStart"/>
+      <w:r>
+        <w:rPr>
+          <w:rFonts w:ascii="Consolas" w:eastAsia="Times New Roman" w:hAnsi="Consolas" w:cs="Times New Roman"/>
+          <w:noProof w:val="0"/>
+          <w:color w:val="CE9178"/>
+          <w:sz w:val="21"/>
+          <w:szCs w:val="21"/>
+          <w:lang w:val="es-CO" w:eastAsia="es-CO"/>
+        </w:rPr>
+        <w:t>GoodReads</w:t>
+      </w:r>
+      <w:proofErr w:type="spellEnd"/>
+      <w:r>
+        <w:rPr>
+          <w:rFonts w:ascii="Consolas" w:eastAsia="Times New Roman" w:hAnsi="Consolas" w:cs="Times New Roman"/>
+          <w:noProof w:val="0"/>
+          <w:color w:val="CE9178"/>
+          <w:sz w:val="21"/>
+          <w:szCs w:val="21"/>
+          <w:lang w:val="es-CO" w:eastAsia="es-CO"/>
+        </w:rPr>
+        <w:t xml:space="preserve">/books-small.csv' </w:t>
+      </w:r>
+      <w:r>
+        <w:rPr>
+          <w:rFonts w:ascii="Arial" w:eastAsia="Times New Roman" w:hAnsi="Arial" w:cs="Arial"/>
+          <w:noProof w:val="0"/>
+          <w:color w:val="000000"/>
+          <w:lang w:val="es-CO" w:eastAsia="es-CO"/>
+        </w:rPr>
+        <w:t>y</w:t>
+      </w:r>
+      <w:r>
+        <w:rPr>
+          <w:rFonts w:ascii="Consolas" w:eastAsia="Times New Roman" w:hAnsi="Consolas" w:cs="Times New Roman"/>
+          <w:noProof w:val="0"/>
+          <w:color w:val="CE9178"/>
+          <w:sz w:val="21"/>
+          <w:szCs w:val="21"/>
+          <w:lang w:val="es-CO" w:eastAsia="es-CO"/>
+        </w:rPr>
+        <w:t xml:space="preserve"> '</w:t>
+      </w:r>
+      <w:proofErr w:type="spellStart"/>
+      <w:r>
+        <w:rPr>
+          <w:rFonts w:ascii="Consolas" w:eastAsia="Times New Roman" w:hAnsi="Consolas" w:cs="Times New Roman"/>
+          <w:noProof w:val="0"/>
+          <w:color w:val="CE9178"/>
+          <w:sz w:val="21"/>
+          <w:szCs w:val="21"/>
+          <w:lang w:val="es-CO" w:eastAsia="es-CO"/>
+        </w:rPr>
+        <w:t>GoodReads</w:t>
+      </w:r>
+      <w:proofErr w:type="spellEnd"/>
+      <w:r>
+        <w:rPr>
+          <w:rFonts w:ascii="Consolas" w:eastAsia="Times New Roman" w:hAnsi="Consolas" w:cs="Times New Roman"/>
+          <w:noProof w:val="0"/>
+          <w:color w:val="CE9178"/>
+          <w:sz w:val="21"/>
+          <w:szCs w:val="21"/>
+          <w:lang w:val="es-CO" w:eastAsia="es-CO"/>
+        </w:rPr>
+        <w:t>/book_tags-small.csv' </w:t>
+      </w:r>
+    </w:p>
+    <w:p>
+      <w:pPr>
+        <w:rPr>
+          <w:u w:val="single"/>
+          <w:lang w:val="es-CO"/>
         </w:rPr>
       </w:pPr>
     </w:p>
@@ -477,6 +1507,571 @@
 <file path=word/numbering.xml><?xml version="1.0" encoding="utf-8"?>
 <w:numbering xmlns:wpc="http://schemas.microsoft.com/office/word/2010/wordprocessingCanvas" xmlns:cx="http://schemas.microsoft.com/office/drawing/2014/chartex" xmlns:cx1="http://schemas.microsoft.com/office/drawing/2015/9/8/chartex" xmlns:cx2="http://schemas.microsoft.com/office/drawing/2015/10/21/chartex" xmlns:cx3="http://schemas.microsoft.com/office/drawing/2016/5/9/chartex" xmlns:cx4="http://schemas.microsoft.com/office/drawing/2016/5/10/chartex" xmlns:cx5="http://schemas.microsoft.com/office/drawing/2016/5/11/chartex" xmlns:cx6="http://schemas.microsoft.com/office/drawing/2016/5/12/chartex" xmlns:cx7="http://schemas.microsoft.com/office/drawing/2016/5/13/chartex" xmlns:cx8="http://schemas.microsoft.com/office/drawing/2016/5/14/chartex" xmlns:mc="http://schemas.openxmlformats.org/markup-compatibility/2006" xmlns:aink="http://schemas.microsoft.com/office/drawing/2016/ink" xmlns:am3d="http://schemas.microsoft.com/office/drawing/2017/model3d" xmlns:o="urn:schemas-microsoft-com:office:office" xmlns:r="http://schemas.openxmlformats.org/officeDocument/2006/relationships" xmlns:m="http://schemas.openxmlformats.org/officeDocument/2006/math" xmlns:v="urn:schemas-microsoft-com:vml" xmlns:wp14="http://schemas.microsoft.com/office/word/2010/wordprocessingDrawing" xmlns:wp="http://schemas.openxmlformats.org/drawingml/2006/wordprocessingDrawing" xmlns:w10="urn:schemas-microsoft-com:office:word" xmlns:w="http://schemas.openxmlformats.org/wordprocessingml/2006/main" xmlns:w14="http://schemas.microsoft.com/office/word/2010/wordml" xmlns:w15="http://schemas.microsoft.com/office/word/2012/wordml" xmlns:w16cex="http://schemas.microsoft.com/office/word/2018/wordml/cex" xmlns:w16cid="http://schemas.microsoft.com/office/word/2016/wordml/cid" xmlns:w16="http://schemas.microsoft.com/office/word/2018/wordml" xmlns:w16se="http://schemas.microsoft.com/office/word/2015/wordml/symex" xmlns:wpg="http://schemas.microsoft.com/office/word/2010/wordprocessingGroup" xmlns:wpi="http://schemas.microsoft.com/office/word/2010/wordprocessingInk" xmlns:wne="http://schemas.microsoft.com/office/word/2006/wordml" xmlns:wps="http://schemas.microsoft.com/office/word/2010/wordprocessingShape" mc:Ignorable="w14 w15 w16se w16cid w16 w16cex wp14">
   <w:abstractNum w:abstractNumId="0" w15:restartNumberingAfterBreak="0">
+    <w:nsid w:val="21B8552F"/>
+    <w:multiLevelType w:val="multilevel"/>
+    <w:tmpl w:val="5E16DD24"/>
+    <w:lvl w:ilvl="0">
+      <w:start w:val="4"/>
+      <w:numFmt w:val="decimal"/>
+      <w:lvlText w:val="%1."/>
+      <w:lvlJc w:val="left"/>
+      <w:pPr>
+        <w:tabs>
+          <w:tab w:val="num" w:pos="720"/>
+        </w:tabs>
+        <w:ind w:left="720" w:hanging="360"/>
+      </w:pPr>
+    </w:lvl>
+    <w:lvl w:ilvl="1" w:tentative="1">
+      <w:start w:val="1"/>
+      <w:numFmt w:val="decimal"/>
+      <w:lvlText w:val="%2."/>
+      <w:lvlJc w:val="left"/>
+      <w:pPr>
+        <w:tabs>
+          <w:tab w:val="num" w:pos="1440"/>
+        </w:tabs>
+        <w:ind w:left="1440" w:hanging="360"/>
+      </w:pPr>
+    </w:lvl>
+    <w:lvl w:ilvl="2" w:tentative="1">
+      <w:start w:val="1"/>
+      <w:numFmt w:val="decimal"/>
+      <w:lvlText w:val="%3."/>
+      <w:lvlJc w:val="left"/>
+      <w:pPr>
+        <w:tabs>
+          <w:tab w:val="num" w:pos="2160"/>
+        </w:tabs>
+        <w:ind w:left="2160" w:hanging="360"/>
+      </w:pPr>
+    </w:lvl>
+    <w:lvl w:ilvl="3" w:tentative="1">
+      <w:start w:val="1"/>
+      <w:numFmt w:val="decimal"/>
+      <w:lvlText w:val="%4."/>
+      <w:lvlJc w:val="left"/>
+      <w:pPr>
+        <w:tabs>
+          <w:tab w:val="num" w:pos="2880"/>
+        </w:tabs>
+        <w:ind w:left="2880" w:hanging="360"/>
+      </w:pPr>
+    </w:lvl>
+    <w:lvl w:ilvl="4" w:tentative="1">
+      <w:start w:val="1"/>
+      <w:numFmt w:val="decimal"/>
+      <w:lvlText w:val="%5."/>
+      <w:lvlJc w:val="left"/>
+      <w:pPr>
+        <w:tabs>
+          <w:tab w:val="num" w:pos="3600"/>
+        </w:tabs>
+        <w:ind w:left="3600" w:hanging="360"/>
+      </w:pPr>
+    </w:lvl>
+    <w:lvl w:ilvl="5" w:tentative="1">
+      <w:start w:val="1"/>
+      <w:numFmt w:val="decimal"/>
+      <w:lvlText w:val="%6."/>
+      <w:lvlJc w:val="left"/>
+      <w:pPr>
+        <w:tabs>
+          <w:tab w:val="num" w:pos="4320"/>
+        </w:tabs>
+        <w:ind w:left="4320" w:hanging="360"/>
+      </w:pPr>
+    </w:lvl>
+    <w:lvl w:ilvl="6" w:tentative="1">
+      <w:start w:val="1"/>
+      <w:numFmt w:val="decimal"/>
+      <w:lvlText w:val="%7."/>
+      <w:lvlJc w:val="left"/>
+      <w:pPr>
+        <w:tabs>
+          <w:tab w:val="num" w:pos="5040"/>
+        </w:tabs>
+        <w:ind w:left="5040" w:hanging="360"/>
+      </w:pPr>
+    </w:lvl>
+    <w:lvl w:ilvl="7" w:tentative="1">
+      <w:start w:val="1"/>
+      <w:numFmt w:val="decimal"/>
+      <w:lvlText w:val="%8."/>
+      <w:lvlJc w:val="left"/>
+      <w:pPr>
+        <w:tabs>
+          <w:tab w:val="num" w:pos="5760"/>
+        </w:tabs>
+        <w:ind w:left="5760" w:hanging="360"/>
+      </w:pPr>
+    </w:lvl>
+    <w:lvl w:ilvl="8" w:tentative="1">
+      <w:start w:val="1"/>
+      <w:numFmt w:val="decimal"/>
+      <w:lvlText w:val="%9."/>
+      <w:lvlJc w:val="left"/>
+      <w:pPr>
+        <w:tabs>
+          <w:tab w:val="num" w:pos="6480"/>
+        </w:tabs>
+        <w:ind w:left="6480" w:hanging="360"/>
+      </w:pPr>
+    </w:lvl>
+  </w:abstractNum>
+  <w:abstractNum w:abstractNumId="1" w15:restartNumberingAfterBreak="0">
+    <w:nsid w:val="2B78514A"/>
+    <w:multiLevelType w:val="multilevel"/>
+    <w:tmpl w:val="8A64B60C"/>
+    <w:lvl w:ilvl="0">
+      <w:start w:val="9"/>
+      <w:numFmt w:val="decimal"/>
+      <w:lvlText w:val="%1."/>
+      <w:lvlJc w:val="left"/>
+      <w:pPr>
+        <w:tabs>
+          <w:tab w:val="num" w:pos="720"/>
+        </w:tabs>
+        <w:ind w:left="720" w:hanging="360"/>
+      </w:pPr>
+    </w:lvl>
+    <w:lvl w:ilvl="1" w:tentative="1">
+      <w:start w:val="1"/>
+      <w:numFmt w:val="decimal"/>
+      <w:lvlText w:val="%2."/>
+      <w:lvlJc w:val="left"/>
+      <w:pPr>
+        <w:tabs>
+          <w:tab w:val="num" w:pos="1440"/>
+        </w:tabs>
+        <w:ind w:left="1440" w:hanging="360"/>
+      </w:pPr>
+    </w:lvl>
+    <w:lvl w:ilvl="2" w:tentative="1">
+      <w:start w:val="1"/>
+      <w:numFmt w:val="decimal"/>
+      <w:lvlText w:val="%3."/>
+      <w:lvlJc w:val="left"/>
+      <w:pPr>
+        <w:tabs>
+          <w:tab w:val="num" w:pos="2160"/>
+        </w:tabs>
+        <w:ind w:left="2160" w:hanging="360"/>
+      </w:pPr>
+    </w:lvl>
+    <w:lvl w:ilvl="3" w:tentative="1">
+      <w:start w:val="1"/>
+      <w:numFmt w:val="decimal"/>
+      <w:lvlText w:val="%4."/>
+      <w:lvlJc w:val="left"/>
+      <w:pPr>
+        <w:tabs>
+          <w:tab w:val="num" w:pos="2880"/>
+        </w:tabs>
+        <w:ind w:left="2880" w:hanging="360"/>
+      </w:pPr>
+    </w:lvl>
+    <w:lvl w:ilvl="4" w:tentative="1">
+      <w:start w:val="1"/>
+      <w:numFmt w:val="decimal"/>
+      <w:lvlText w:val="%5."/>
+      <w:lvlJc w:val="left"/>
+      <w:pPr>
+        <w:tabs>
+          <w:tab w:val="num" w:pos="3600"/>
+        </w:tabs>
+        <w:ind w:left="3600" w:hanging="360"/>
+      </w:pPr>
+    </w:lvl>
+    <w:lvl w:ilvl="5" w:tentative="1">
+      <w:start w:val="1"/>
+      <w:numFmt w:val="decimal"/>
+      <w:lvlText w:val="%6."/>
+      <w:lvlJc w:val="left"/>
+      <w:pPr>
+        <w:tabs>
+          <w:tab w:val="num" w:pos="4320"/>
+        </w:tabs>
+        <w:ind w:left="4320" w:hanging="360"/>
+      </w:pPr>
+    </w:lvl>
+    <w:lvl w:ilvl="6" w:tentative="1">
+      <w:start w:val="1"/>
+      <w:numFmt w:val="decimal"/>
+      <w:lvlText w:val="%7."/>
+      <w:lvlJc w:val="left"/>
+      <w:pPr>
+        <w:tabs>
+          <w:tab w:val="num" w:pos="5040"/>
+        </w:tabs>
+        <w:ind w:left="5040" w:hanging="360"/>
+      </w:pPr>
+    </w:lvl>
+    <w:lvl w:ilvl="7" w:tentative="1">
+      <w:start w:val="1"/>
+      <w:numFmt w:val="decimal"/>
+      <w:lvlText w:val="%8."/>
+      <w:lvlJc w:val="left"/>
+      <w:pPr>
+        <w:tabs>
+          <w:tab w:val="num" w:pos="5760"/>
+        </w:tabs>
+        <w:ind w:left="5760" w:hanging="360"/>
+      </w:pPr>
+    </w:lvl>
+    <w:lvl w:ilvl="8" w:tentative="1">
+      <w:start w:val="1"/>
+      <w:numFmt w:val="decimal"/>
+      <w:lvlText w:val="%9."/>
+      <w:lvlJc w:val="left"/>
+      <w:pPr>
+        <w:tabs>
+          <w:tab w:val="num" w:pos="6480"/>
+        </w:tabs>
+        <w:ind w:left="6480" w:hanging="360"/>
+      </w:pPr>
+    </w:lvl>
+  </w:abstractNum>
+  <w:abstractNum w:abstractNumId="2" w15:restartNumberingAfterBreak="0">
+    <w:nsid w:val="2F660DFA"/>
+    <w:multiLevelType w:val="multilevel"/>
+    <w:tmpl w:val="DF902D46"/>
+    <w:lvl w:ilvl="0">
+      <w:start w:val="5"/>
+      <w:numFmt w:val="decimal"/>
+      <w:lvlText w:val="%1."/>
+      <w:lvlJc w:val="left"/>
+      <w:pPr>
+        <w:tabs>
+          <w:tab w:val="num" w:pos="720"/>
+        </w:tabs>
+        <w:ind w:left="720" w:hanging="360"/>
+      </w:pPr>
+    </w:lvl>
+    <w:lvl w:ilvl="1" w:tentative="1">
+      <w:start w:val="1"/>
+      <w:numFmt w:val="decimal"/>
+      <w:lvlText w:val="%2."/>
+      <w:lvlJc w:val="left"/>
+      <w:pPr>
+        <w:tabs>
+          <w:tab w:val="num" w:pos="1440"/>
+        </w:tabs>
+        <w:ind w:left="1440" w:hanging="360"/>
+      </w:pPr>
+    </w:lvl>
+    <w:lvl w:ilvl="2" w:tentative="1">
+      <w:start w:val="1"/>
+      <w:numFmt w:val="decimal"/>
+      <w:lvlText w:val="%3."/>
+      <w:lvlJc w:val="left"/>
+      <w:pPr>
+        <w:tabs>
+          <w:tab w:val="num" w:pos="2160"/>
+        </w:tabs>
+        <w:ind w:left="2160" w:hanging="360"/>
+      </w:pPr>
+    </w:lvl>
+    <w:lvl w:ilvl="3" w:tentative="1">
+      <w:start w:val="1"/>
+      <w:numFmt w:val="decimal"/>
+      <w:lvlText w:val="%4."/>
+      <w:lvlJc w:val="left"/>
+      <w:pPr>
+        <w:tabs>
+          <w:tab w:val="num" w:pos="2880"/>
+        </w:tabs>
+        <w:ind w:left="2880" w:hanging="360"/>
+      </w:pPr>
+    </w:lvl>
+    <w:lvl w:ilvl="4" w:tentative="1">
+      <w:start w:val="1"/>
+      <w:numFmt w:val="decimal"/>
+      <w:lvlText w:val="%5."/>
+      <w:lvlJc w:val="left"/>
+      <w:pPr>
+        <w:tabs>
+          <w:tab w:val="num" w:pos="3600"/>
+        </w:tabs>
+        <w:ind w:left="3600" w:hanging="360"/>
+      </w:pPr>
+    </w:lvl>
+    <w:lvl w:ilvl="5" w:tentative="1">
+      <w:start w:val="1"/>
+      <w:numFmt w:val="decimal"/>
+      <w:lvlText w:val="%6."/>
+      <w:lvlJc w:val="left"/>
+      <w:pPr>
+        <w:tabs>
+          <w:tab w:val="num" w:pos="4320"/>
+        </w:tabs>
+        <w:ind w:left="4320" w:hanging="360"/>
+      </w:pPr>
+    </w:lvl>
+    <w:lvl w:ilvl="6" w:tentative="1">
+      <w:start w:val="1"/>
+      <w:numFmt w:val="decimal"/>
+      <w:lvlText w:val="%7."/>
+      <w:lvlJc w:val="left"/>
+      <w:pPr>
+        <w:tabs>
+          <w:tab w:val="num" w:pos="5040"/>
+        </w:tabs>
+        <w:ind w:left="5040" w:hanging="360"/>
+      </w:pPr>
+    </w:lvl>
+    <w:lvl w:ilvl="7" w:tentative="1">
+      <w:start w:val="1"/>
+      <w:numFmt w:val="decimal"/>
+      <w:lvlText w:val="%8."/>
+      <w:lvlJc w:val="left"/>
+      <w:pPr>
+        <w:tabs>
+          <w:tab w:val="num" w:pos="5760"/>
+        </w:tabs>
+        <w:ind w:left="5760" w:hanging="360"/>
+      </w:pPr>
+    </w:lvl>
+    <w:lvl w:ilvl="8" w:tentative="1">
+      <w:start w:val="1"/>
+      <w:numFmt w:val="decimal"/>
+      <w:lvlText w:val="%9."/>
+      <w:lvlJc w:val="left"/>
+      <w:pPr>
+        <w:tabs>
+          <w:tab w:val="num" w:pos="6480"/>
+        </w:tabs>
+        <w:ind w:left="6480" w:hanging="360"/>
+      </w:pPr>
+    </w:lvl>
+  </w:abstractNum>
+  <w:abstractNum w:abstractNumId="3" w15:restartNumberingAfterBreak="0">
+    <w:nsid w:val="327143F2"/>
+    <w:multiLevelType w:val="multilevel"/>
+    <w:tmpl w:val="AE964E42"/>
+    <w:lvl w:ilvl="0">
+      <w:start w:val="6"/>
+      <w:numFmt w:val="decimal"/>
+      <w:lvlText w:val="%1."/>
+      <w:lvlJc w:val="left"/>
+      <w:pPr>
+        <w:tabs>
+          <w:tab w:val="num" w:pos="720"/>
+        </w:tabs>
+        <w:ind w:left="720" w:hanging="360"/>
+      </w:pPr>
+    </w:lvl>
+    <w:lvl w:ilvl="1" w:tentative="1">
+      <w:start w:val="1"/>
+      <w:numFmt w:val="decimal"/>
+      <w:lvlText w:val="%2."/>
+      <w:lvlJc w:val="left"/>
+      <w:pPr>
+        <w:tabs>
+          <w:tab w:val="num" w:pos="1440"/>
+        </w:tabs>
+        <w:ind w:left="1440" w:hanging="360"/>
+      </w:pPr>
+    </w:lvl>
+    <w:lvl w:ilvl="2" w:tentative="1">
+      <w:start w:val="1"/>
+      <w:numFmt w:val="decimal"/>
+      <w:lvlText w:val="%3."/>
+      <w:lvlJc w:val="left"/>
+      <w:pPr>
+        <w:tabs>
+          <w:tab w:val="num" w:pos="2160"/>
+        </w:tabs>
+        <w:ind w:left="2160" w:hanging="360"/>
+      </w:pPr>
+    </w:lvl>
+    <w:lvl w:ilvl="3" w:tentative="1">
+      <w:start w:val="1"/>
+      <w:numFmt w:val="decimal"/>
+      <w:lvlText w:val="%4."/>
+      <w:lvlJc w:val="left"/>
+      <w:pPr>
+        <w:tabs>
+          <w:tab w:val="num" w:pos="2880"/>
+        </w:tabs>
+        <w:ind w:left="2880" w:hanging="360"/>
+      </w:pPr>
+    </w:lvl>
+    <w:lvl w:ilvl="4" w:tentative="1">
+      <w:start w:val="1"/>
+      <w:numFmt w:val="decimal"/>
+      <w:lvlText w:val="%5."/>
+      <w:lvlJc w:val="left"/>
+      <w:pPr>
+        <w:tabs>
+          <w:tab w:val="num" w:pos="3600"/>
+        </w:tabs>
+        <w:ind w:left="3600" w:hanging="360"/>
+      </w:pPr>
+    </w:lvl>
+    <w:lvl w:ilvl="5" w:tentative="1">
+      <w:start w:val="1"/>
+      <w:numFmt w:val="decimal"/>
+      <w:lvlText w:val="%6."/>
+      <w:lvlJc w:val="left"/>
+      <w:pPr>
+        <w:tabs>
+          <w:tab w:val="num" w:pos="4320"/>
+        </w:tabs>
+        <w:ind w:left="4320" w:hanging="360"/>
+      </w:pPr>
+    </w:lvl>
+    <w:lvl w:ilvl="6" w:tentative="1">
+      <w:start w:val="1"/>
+      <w:numFmt w:val="decimal"/>
+      <w:lvlText w:val="%7."/>
+      <w:lvlJc w:val="left"/>
+      <w:pPr>
+        <w:tabs>
+          <w:tab w:val="num" w:pos="5040"/>
+        </w:tabs>
+        <w:ind w:left="5040" w:hanging="360"/>
+      </w:pPr>
+    </w:lvl>
+    <w:lvl w:ilvl="7" w:tentative="1">
+      <w:start w:val="1"/>
+      <w:numFmt w:val="decimal"/>
+      <w:lvlText w:val="%8."/>
+      <w:lvlJc w:val="left"/>
+      <w:pPr>
+        <w:tabs>
+          <w:tab w:val="num" w:pos="5760"/>
+        </w:tabs>
+        <w:ind w:left="5760" w:hanging="360"/>
+      </w:pPr>
+    </w:lvl>
+    <w:lvl w:ilvl="8" w:tentative="1">
+      <w:start w:val="1"/>
+      <w:numFmt w:val="decimal"/>
+      <w:lvlText w:val="%9."/>
+      <w:lvlJc w:val="left"/>
+      <w:pPr>
+        <w:tabs>
+          <w:tab w:val="num" w:pos="6480"/>
+        </w:tabs>
+        <w:ind w:left="6480" w:hanging="360"/>
+      </w:pPr>
+    </w:lvl>
+  </w:abstractNum>
+  <w:abstractNum w:abstractNumId="4" w15:restartNumberingAfterBreak="0">
+    <w:nsid w:val="363D77D7"/>
+    <w:multiLevelType w:val="multilevel"/>
+    <w:tmpl w:val="87ECDEA8"/>
+    <w:lvl w:ilvl="0">
+      <w:start w:val="2"/>
+      <w:numFmt w:val="decimal"/>
+      <w:lvlText w:val="%1."/>
+      <w:lvlJc w:val="left"/>
+      <w:pPr>
+        <w:tabs>
+          <w:tab w:val="num" w:pos="720"/>
+        </w:tabs>
+        <w:ind w:left="720" w:hanging="360"/>
+      </w:pPr>
+    </w:lvl>
+    <w:lvl w:ilvl="1" w:tentative="1">
+      <w:start w:val="1"/>
+      <w:numFmt w:val="decimal"/>
+      <w:lvlText w:val="%2."/>
+      <w:lvlJc w:val="left"/>
+      <w:pPr>
+        <w:tabs>
+          <w:tab w:val="num" w:pos="1440"/>
+        </w:tabs>
+        <w:ind w:left="1440" w:hanging="360"/>
+      </w:pPr>
+    </w:lvl>
+    <w:lvl w:ilvl="2" w:tentative="1">
+      <w:start w:val="1"/>
+      <w:numFmt w:val="decimal"/>
+      <w:lvlText w:val="%3."/>
+      <w:lvlJc w:val="left"/>
+      <w:pPr>
+        <w:tabs>
+          <w:tab w:val="num" w:pos="2160"/>
+        </w:tabs>
+        <w:ind w:left="2160" w:hanging="360"/>
+      </w:pPr>
+    </w:lvl>
+    <w:lvl w:ilvl="3" w:tentative="1">
+      <w:start w:val="1"/>
+      <w:numFmt w:val="decimal"/>
+      <w:lvlText w:val="%4."/>
+      <w:lvlJc w:val="left"/>
+      <w:pPr>
+        <w:tabs>
+          <w:tab w:val="num" w:pos="2880"/>
+        </w:tabs>
+        <w:ind w:left="2880" w:hanging="360"/>
+      </w:pPr>
+    </w:lvl>
+    <w:lvl w:ilvl="4" w:tentative="1">
+      <w:start w:val="1"/>
+      <w:numFmt w:val="decimal"/>
+      <w:lvlText w:val="%5."/>
+      <w:lvlJc w:val="left"/>
+      <w:pPr>
+        <w:tabs>
+          <w:tab w:val="num" w:pos="3600"/>
+        </w:tabs>
+        <w:ind w:left="3600" w:hanging="360"/>
+      </w:pPr>
+    </w:lvl>
+    <w:lvl w:ilvl="5" w:tentative="1">
+      <w:start w:val="1"/>
+      <w:numFmt w:val="decimal"/>
+      <w:lvlText w:val="%6."/>
+      <w:lvlJc w:val="left"/>
+      <w:pPr>
+        <w:tabs>
+          <w:tab w:val="num" w:pos="4320"/>
+        </w:tabs>
+        <w:ind w:left="4320" w:hanging="360"/>
+      </w:pPr>
+    </w:lvl>
+    <w:lvl w:ilvl="6" w:tentative="1">
+      <w:start w:val="1"/>
+      <w:numFmt w:val="decimal"/>
+      <w:lvlText w:val="%7."/>
+      <w:lvlJc w:val="left"/>
+      <w:pPr>
+        <w:tabs>
+          <w:tab w:val="num" w:pos="5040"/>
+        </w:tabs>
+        <w:ind w:left="5040" w:hanging="360"/>
+      </w:pPr>
+    </w:lvl>
+    <w:lvl w:ilvl="7" w:tentative="1">
+      <w:start w:val="1"/>
+      <w:numFmt w:val="decimal"/>
+      <w:lvlText w:val="%8."/>
+      <w:lvlJc w:val="left"/>
+      <w:pPr>
+        <w:tabs>
+          <w:tab w:val="num" w:pos="5760"/>
+        </w:tabs>
+        <w:ind w:left="5760" w:hanging="360"/>
+      </w:pPr>
+    </w:lvl>
+    <w:lvl w:ilvl="8" w:tentative="1">
+      <w:start w:val="1"/>
+      <w:numFmt w:val="decimal"/>
+      <w:lvlText w:val="%9."/>
+      <w:lvlJc w:val="left"/>
+      <w:pPr>
+        <w:tabs>
+          <w:tab w:val="num" w:pos="6480"/>
+        </w:tabs>
+        <w:ind w:left="6480" w:hanging="360"/>
+      </w:pPr>
+    </w:lvl>
+  </w:abstractNum>
+  <w:abstractNum w:abstractNumId="5" w15:restartNumberingAfterBreak="0">
     <w:nsid w:val="446D4DDB"/>
     <w:multiLevelType w:val="multilevel"/>
     <w:tmpl w:val="0409001D"/>
@@ -589,8 +2184,543 @@
       </w:rPr>
     </w:lvl>
   </w:abstractNum>
+  <w:abstractNum w:abstractNumId="6" w15:restartNumberingAfterBreak="0">
+    <w:nsid w:val="457D2262"/>
+    <w:multiLevelType w:val="multilevel"/>
+    <w:tmpl w:val="997EF194"/>
+    <w:lvl w:ilvl="0">
+      <w:start w:val="3"/>
+      <w:numFmt w:val="decimal"/>
+      <w:lvlText w:val="%1."/>
+      <w:lvlJc w:val="left"/>
+      <w:pPr>
+        <w:tabs>
+          <w:tab w:val="num" w:pos="720"/>
+        </w:tabs>
+        <w:ind w:left="720" w:hanging="360"/>
+      </w:pPr>
+    </w:lvl>
+    <w:lvl w:ilvl="1" w:tentative="1">
+      <w:start w:val="1"/>
+      <w:numFmt w:val="decimal"/>
+      <w:lvlText w:val="%2."/>
+      <w:lvlJc w:val="left"/>
+      <w:pPr>
+        <w:tabs>
+          <w:tab w:val="num" w:pos="1440"/>
+        </w:tabs>
+        <w:ind w:left="1440" w:hanging="360"/>
+      </w:pPr>
+    </w:lvl>
+    <w:lvl w:ilvl="2" w:tentative="1">
+      <w:start w:val="1"/>
+      <w:numFmt w:val="decimal"/>
+      <w:lvlText w:val="%3."/>
+      <w:lvlJc w:val="left"/>
+      <w:pPr>
+        <w:tabs>
+          <w:tab w:val="num" w:pos="2160"/>
+        </w:tabs>
+        <w:ind w:left="2160" w:hanging="360"/>
+      </w:pPr>
+    </w:lvl>
+    <w:lvl w:ilvl="3" w:tentative="1">
+      <w:start w:val="1"/>
+      <w:numFmt w:val="decimal"/>
+      <w:lvlText w:val="%4."/>
+      <w:lvlJc w:val="left"/>
+      <w:pPr>
+        <w:tabs>
+          <w:tab w:val="num" w:pos="2880"/>
+        </w:tabs>
+        <w:ind w:left="2880" w:hanging="360"/>
+      </w:pPr>
+    </w:lvl>
+    <w:lvl w:ilvl="4" w:tentative="1">
+      <w:start w:val="1"/>
+      <w:numFmt w:val="decimal"/>
+      <w:lvlText w:val="%5."/>
+      <w:lvlJc w:val="left"/>
+      <w:pPr>
+        <w:tabs>
+          <w:tab w:val="num" w:pos="3600"/>
+        </w:tabs>
+        <w:ind w:left="3600" w:hanging="360"/>
+      </w:pPr>
+    </w:lvl>
+    <w:lvl w:ilvl="5" w:tentative="1">
+      <w:start w:val="1"/>
+      <w:numFmt w:val="decimal"/>
+      <w:lvlText w:val="%6."/>
+      <w:lvlJc w:val="left"/>
+      <w:pPr>
+        <w:tabs>
+          <w:tab w:val="num" w:pos="4320"/>
+        </w:tabs>
+        <w:ind w:left="4320" w:hanging="360"/>
+      </w:pPr>
+    </w:lvl>
+    <w:lvl w:ilvl="6" w:tentative="1">
+      <w:start w:val="1"/>
+      <w:numFmt w:val="decimal"/>
+      <w:lvlText w:val="%7."/>
+      <w:lvlJc w:val="left"/>
+      <w:pPr>
+        <w:tabs>
+          <w:tab w:val="num" w:pos="5040"/>
+        </w:tabs>
+        <w:ind w:left="5040" w:hanging="360"/>
+      </w:pPr>
+    </w:lvl>
+    <w:lvl w:ilvl="7" w:tentative="1">
+      <w:start w:val="1"/>
+      <w:numFmt w:val="decimal"/>
+      <w:lvlText w:val="%8."/>
+      <w:lvlJc w:val="left"/>
+      <w:pPr>
+        <w:tabs>
+          <w:tab w:val="num" w:pos="5760"/>
+        </w:tabs>
+        <w:ind w:left="5760" w:hanging="360"/>
+      </w:pPr>
+    </w:lvl>
+    <w:lvl w:ilvl="8" w:tentative="1">
+      <w:start w:val="1"/>
+      <w:numFmt w:val="decimal"/>
+      <w:lvlText w:val="%9."/>
+      <w:lvlJc w:val="left"/>
+      <w:pPr>
+        <w:tabs>
+          <w:tab w:val="num" w:pos="6480"/>
+        </w:tabs>
+        <w:ind w:left="6480" w:hanging="360"/>
+      </w:pPr>
+    </w:lvl>
+  </w:abstractNum>
+  <w:abstractNum w:abstractNumId="7" w15:restartNumberingAfterBreak="0">
+    <w:nsid w:val="61CD3BC1"/>
+    <w:multiLevelType w:val="multilevel"/>
+    <w:tmpl w:val="29D8C758"/>
+    <w:lvl w:ilvl="0">
+      <w:start w:val="7"/>
+      <w:numFmt w:val="decimal"/>
+      <w:lvlText w:val="%1."/>
+      <w:lvlJc w:val="left"/>
+      <w:pPr>
+        <w:tabs>
+          <w:tab w:val="num" w:pos="720"/>
+        </w:tabs>
+        <w:ind w:left="720" w:hanging="360"/>
+      </w:pPr>
+    </w:lvl>
+    <w:lvl w:ilvl="1" w:tentative="1">
+      <w:start w:val="1"/>
+      <w:numFmt w:val="decimal"/>
+      <w:lvlText w:val="%2."/>
+      <w:lvlJc w:val="left"/>
+      <w:pPr>
+        <w:tabs>
+          <w:tab w:val="num" w:pos="1440"/>
+        </w:tabs>
+        <w:ind w:left="1440" w:hanging="360"/>
+      </w:pPr>
+    </w:lvl>
+    <w:lvl w:ilvl="2" w:tentative="1">
+      <w:start w:val="1"/>
+      <w:numFmt w:val="decimal"/>
+      <w:lvlText w:val="%3."/>
+      <w:lvlJc w:val="left"/>
+      <w:pPr>
+        <w:tabs>
+          <w:tab w:val="num" w:pos="2160"/>
+        </w:tabs>
+        <w:ind w:left="2160" w:hanging="360"/>
+      </w:pPr>
+    </w:lvl>
+    <w:lvl w:ilvl="3" w:tentative="1">
+      <w:start w:val="1"/>
+      <w:numFmt w:val="decimal"/>
+      <w:lvlText w:val="%4."/>
+      <w:lvlJc w:val="left"/>
+      <w:pPr>
+        <w:tabs>
+          <w:tab w:val="num" w:pos="2880"/>
+        </w:tabs>
+        <w:ind w:left="2880" w:hanging="360"/>
+      </w:pPr>
+    </w:lvl>
+    <w:lvl w:ilvl="4" w:tentative="1">
+      <w:start w:val="1"/>
+      <w:numFmt w:val="decimal"/>
+      <w:lvlText w:val="%5."/>
+      <w:lvlJc w:val="left"/>
+      <w:pPr>
+        <w:tabs>
+          <w:tab w:val="num" w:pos="3600"/>
+        </w:tabs>
+        <w:ind w:left="3600" w:hanging="360"/>
+      </w:pPr>
+    </w:lvl>
+    <w:lvl w:ilvl="5" w:tentative="1">
+      <w:start w:val="1"/>
+      <w:numFmt w:val="decimal"/>
+      <w:lvlText w:val="%6."/>
+      <w:lvlJc w:val="left"/>
+      <w:pPr>
+        <w:tabs>
+          <w:tab w:val="num" w:pos="4320"/>
+        </w:tabs>
+        <w:ind w:left="4320" w:hanging="360"/>
+      </w:pPr>
+    </w:lvl>
+    <w:lvl w:ilvl="6" w:tentative="1">
+      <w:start w:val="1"/>
+      <w:numFmt w:val="decimal"/>
+      <w:lvlText w:val="%7."/>
+      <w:lvlJc w:val="left"/>
+      <w:pPr>
+        <w:tabs>
+          <w:tab w:val="num" w:pos="5040"/>
+        </w:tabs>
+        <w:ind w:left="5040" w:hanging="360"/>
+      </w:pPr>
+    </w:lvl>
+    <w:lvl w:ilvl="7" w:tentative="1">
+      <w:start w:val="1"/>
+      <w:numFmt w:val="decimal"/>
+      <w:lvlText w:val="%8."/>
+      <w:lvlJc w:val="left"/>
+      <w:pPr>
+        <w:tabs>
+          <w:tab w:val="num" w:pos="5760"/>
+        </w:tabs>
+        <w:ind w:left="5760" w:hanging="360"/>
+      </w:pPr>
+    </w:lvl>
+    <w:lvl w:ilvl="8" w:tentative="1">
+      <w:start w:val="1"/>
+      <w:numFmt w:val="decimal"/>
+      <w:lvlText w:val="%9."/>
+      <w:lvlJc w:val="left"/>
+      <w:pPr>
+        <w:tabs>
+          <w:tab w:val="num" w:pos="6480"/>
+        </w:tabs>
+        <w:ind w:left="6480" w:hanging="360"/>
+      </w:pPr>
+    </w:lvl>
+  </w:abstractNum>
+  <w:abstractNum w:abstractNumId="8" w15:restartNumberingAfterBreak="0">
+    <w:nsid w:val="62801290"/>
+    <w:multiLevelType w:val="multilevel"/>
+    <w:tmpl w:val="BB7863A6"/>
+    <w:lvl w:ilvl="0">
+      <w:start w:val="1"/>
+      <w:numFmt w:val="decimal"/>
+      <w:lvlText w:val="%1."/>
+      <w:lvlJc w:val="left"/>
+      <w:pPr>
+        <w:tabs>
+          <w:tab w:val="num" w:pos="720"/>
+        </w:tabs>
+        <w:ind w:left="720" w:hanging="360"/>
+      </w:pPr>
+    </w:lvl>
+    <w:lvl w:ilvl="1" w:tentative="1">
+      <w:start w:val="1"/>
+      <w:numFmt w:val="decimal"/>
+      <w:lvlText w:val="%2."/>
+      <w:lvlJc w:val="left"/>
+      <w:pPr>
+        <w:tabs>
+          <w:tab w:val="num" w:pos="1440"/>
+        </w:tabs>
+        <w:ind w:left="1440" w:hanging="360"/>
+      </w:pPr>
+    </w:lvl>
+    <w:lvl w:ilvl="2" w:tentative="1">
+      <w:start w:val="1"/>
+      <w:numFmt w:val="decimal"/>
+      <w:lvlText w:val="%3."/>
+      <w:lvlJc w:val="left"/>
+      <w:pPr>
+        <w:tabs>
+          <w:tab w:val="num" w:pos="2160"/>
+        </w:tabs>
+        <w:ind w:left="2160" w:hanging="360"/>
+      </w:pPr>
+    </w:lvl>
+    <w:lvl w:ilvl="3" w:tentative="1">
+      <w:start w:val="1"/>
+      <w:numFmt w:val="decimal"/>
+      <w:lvlText w:val="%4."/>
+      <w:lvlJc w:val="left"/>
+      <w:pPr>
+        <w:tabs>
+          <w:tab w:val="num" w:pos="2880"/>
+        </w:tabs>
+        <w:ind w:left="2880" w:hanging="360"/>
+      </w:pPr>
+    </w:lvl>
+    <w:lvl w:ilvl="4" w:tentative="1">
+      <w:start w:val="1"/>
+      <w:numFmt w:val="decimal"/>
+      <w:lvlText w:val="%5."/>
+      <w:lvlJc w:val="left"/>
+      <w:pPr>
+        <w:tabs>
+          <w:tab w:val="num" w:pos="3600"/>
+        </w:tabs>
+        <w:ind w:left="3600" w:hanging="360"/>
+      </w:pPr>
+    </w:lvl>
+    <w:lvl w:ilvl="5" w:tentative="1">
+      <w:start w:val="1"/>
+      <w:numFmt w:val="decimal"/>
+      <w:lvlText w:val="%6."/>
+      <w:lvlJc w:val="left"/>
+      <w:pPr>
+        <w:tabs>
+          <w:tab w:val="num" w:pos="4320"/>
+        </w:tabs>
+        <w:ind w:left="4320" w:hanging="360"/>
+      </w:pPr>
+    </w:lvl>
+    <w:lvl w:ilvl="6" w:tentative="1">
+      <w:start w:val="1"/>
+      <w:numFmt w:val="decimal"/>
+      <w:lvlText w:val="%7."/>
+      <w:lvlJc w:val="left"/>
+      <w:pPr>
+        <w:tabs>
+          <w:tab w:val="num" w:pos="5040"/>
+        </w:tabs>
+        <w:ind w:left="5040" w:hanging="360"/>
+      </w:pPr>
+    </w:lvl>
+    <w:lvl w:ilvl="7" w:tentative="1">
+      <w:start w:val="1"/>
+      <w:numFmt w:val="decimal"/>
+      <w:lvlText w:val="%8."/>
+      <w:lvlJc w:val="left"/>
+      <w:pPr>
+        <w:tabs>
+          <w:tab w:val="num" w:pos="5760"/>
+        </w:tabs>
+        <w:ind w:left="5760" w:hanging="360"/>
+      </w:pPr>
+    </w:lvl>
+    <w:lvl w:ilvl="8" w:tentative="1">
+      <w:start w:val="1"/>
+      <w:numFmt w:val="decimal"/>
+      <w:lvlText w:val="%9."/>
+      <w:lvlJc w:val="left"/>
+      <w:pPr>
+        <w:tabs>
+          <w:tab w:val="num" w:pos="6480"/>
+        </w:tabs>
+        <w:ind w:left="6480" w:hanging="360"/>
+      </w:pPr>
+    </w:lvl>
+  </w:abstractNum>
+  <w:abstractNum w:abstractNumId="9" w15:restartNumberingAfterBreak="0">
+    <w:nsid w:val="7A237647"/>
+    <w:multiLevelType w:val="multilevel"/>
+    <w:tmpl w:val="ACA85556"/>
+    <w:lvl w:ilvl="0">
+      <w:start w:val="8"/>
+      <w:numFmt w:val="decimal"/>
+      <w:lvlText w:val="%1."/>
+      <w:lvlJc w:val="left"/>
+      <w:pPr>
+        <w:tabs>
+          <w:tab w:val="num" w:pos="720"/>
+        </w:tabs>
+        <w:ind w:left="720" w:hanging="360"/>
+      </w:pPr>
+    </w:lvl>
+    <w:lvl w:ilvl="1" w:tentative="1">
+      <w:start w:val="1"/>
+      <w:numFmt w:val="decimal"/>
+      <w:lvlText w:val="%2."/>
+      <w:lvlJc w:val="left"/>
+      <w:pPr>
+        <w:tabs>
+          <w:tab w:val="num" w:pos="1440"/>
+        </w:tabs>
+        <w:ind w:left="1440" w:hanging="360"/>
+      </w:pPr>
+    </w:lvl>
+    <w:lvl w:ilvl="2" w:tentative="1">
+      <w:start w:val="1"/>
+      <w:numFmt w:val="decimal"/>
+      <w:lvlText w:val="%3."/>
+      <w:lvlJc w:val="left"/>
+      <w:pPr>
+        <w:tabs>
+          <w:tab w:val="num" w:pos="2160"/>
+        </w:tabs>
+        <w:ind w:left="2160" w:hanging="360"/>
+      </w:pPr>
+    </w:lvl>
+    <w:lvl w:ilvl="3" w:tentative="1">
+      <w:start w:val="1"/>
+      <w:numFmt w:val="decimal"/>
+      <w:lvlText w:val="%4."/>
+      <w:lvlJc w:val="left"/>
+      <w:pPr>
+        <w:tabs>
+          <w:tab w:val="num" w:pos="2880"/>
+        </w:tabs>
+        <w:ind w:left="2880" w:hanging="360"/>
+      </w:pPr>
+    </w:lvl>
+    <w:lvl w:ilvl="4" w:tentative="1">
+      <w:start w:val="1"/>
+      <w:numFmt w:val="decimal"/>
+      <w:lvlText w:val="%5."/>
+      <w:lvlJc w:val="left"/>
+      <w:pPr>
+        <w:tabs>
+          <w:tab w:val="num" w:pos="3600"/>
+        </w:tabs>
+        <w:ind w:left="3600" w:hanging="360"/>
+      </w:pPr>
+    </w:lvl>
+    <w:lvl w:ilvl="5" w:tentative="1">
+      <w:start w:val="1"/>
+      <w:numFmt w:val="decimal"/>
+      <w:lvlText w:val="%6."/>
+      <w:lvlJc w:val="left"/>
+      <w:pPr>
+        <w:tabs>
+          <w:tab w:val="num" w:pos="4320"/>
+        </w:tabs>
+        <w:ind w:left="4320" w:hanging="360"/>
+      </w:pPr>
+    </w:lvl>
+    <w:lvl w:ilvl="6" w:tentative="1">
+      <w:start w:val="1"/>
+      <w:numFmt w:val="decimal"/>
+      <w:lvlText w:val="%7."/>
+      <w:lvlJc w:val="left"/>
+      <w:pPr>
+        <w:tabs>
+          <w:tab w:val="num" w:pos="5040"/>
+        </w:tabs>
+        <w:ind w:left="5040" w:hanging="360"/>
+      </w:pPr>
+    </w:lvl>
+    <w:lvl w:ilvl="7" w:tentative="1">
+      <w:start w:val="1"/>
+      <w:numFmt w:val="decimal"/>
+      <w:lvlText w:val="%8."/>
+      <w:lvlJc w:val="left"/>
+      <w:pPr>
+        <w:tabs>
+          <w:tab w:val="num" w:pos="5760"/>
+        </w:tabs>
+        <w:ind w:left="5760" w:hanging="360"/>
+      </w:pPr>
+    </w:lvl>
+    <w:lvl w:ilvl="8" w:tentative="1">
+      <w:start w:val="1"/>
+      <w:numFmt w:val="decimal"/>
+      <w:lvlText w:val="%9."/>
+      <w:lvlJc w:val="left"/>
+      <w:pPr>
+        <w:tabs>
+          <w:tab w:val="num" w:pos="6480"/>
+        </w:tabs>
+        <w:ind w:left="6480" w:hanging="360"/>
+      </w:pPr>
+    </w:lvl>
+  </w:abstractNum>
   <w:num w:numId="1">
+    <w:abstractNumId w:val="5"/>
+  </w:num>
+  <w:num w:numId="2">
+    <w:abstractNumId w:val="8"/>
+  </w:num>
+  <w:num w:numId="3">
+    <w:abstractNumId w:val="4"/>
+    <w:lvlOverride w:ilvl="0">
+      <w:lvl w:ilvl="0">
+        <w:numFmt w:val="decimal"/>
+        <w:lvlText w:val="%1."/>
+        <w:lvlJc w:val="left"/>
+      </w:lvl>
+    </w:lvlOverride>
+  </w:num>
+  <w:num w:numId="4">
+    <w:abstractNumId w:val="6"/>
+    <w:lvlOverride w:ilvl="0">
+      <w:lvl w:ilvl="0">
+        <w:numFmt w:val="decimal"/>
+        <w:lvlText w:val="%1."/>
+        <w:lvlJc w:val="left"/>
+      </w:lvl>
+    </w:lvlOverride>
+  </w:num>
+  <w:num w:numId="5">
     <w:abstractNumId w:val="0"/>
+    <w:lvlOverride w:ilvl="0">
+      <w:lvl w:ilvl="0">
+        <w:numFmt w:val="decimal"/>
+        <w:lvlText w:val="%1."/>
+        <w:lvlJc w:val="left"/>
+      </w:lvl>
+    </w:lvlOverride>
+  </w:num>
+  <w:num w:numId="6">
+    <w:abstractNumId w:val="2"/>
+    <w:lvlOverride w:ilvl="0">
+      <w:lvl w:ilvl="0">
+        <w:numFmt w:val="decimal"/>
+        <w:lvlText w:val="%1."/>
+        <w:lvlJc w:val="left"/>
+      </w:lvl>
+    </w:lvlOverride>
+  </w:num>
+  <w:num w:numId="7">
+    <w:abstractNumId w:val="3"/>
+    <w:lvlOverride w:ilvl="0">
+      <w:lvl w:ilvl="0">
+        <w:numFmt w:val="decimal"/>
+        <w:lvlText w:val="%1."/>
+        <w:lvlJc w:val="left"/>
+      </w:lvl>
+    </w:lvlOverride>
+  </w:num>
+  <w:num w:numId="8">
+    <w:abstractNumId w:val="7"/>
+    <w:lvlOverride w:ilvl="0">
+      <w:lvl w:ilvl="0">
+        <w:numFmt w:val="decimal"/>
+        <w:lvlText w:val="%1."/>
+        <w:lvlJc w:val="left"/>
+      </w:lvl>
+    </w:lvlOverride>
+  </w:num>
+  <w:num w:numId="9">
+    <w:abstractNumId w:val="9"/>
+    <w:lvlOverride w:ilvl="0">
+      <w:lvl w:ilvl="0">
+        <w:numFmt w:val="decimal"/>
+        <w:lvlText w:val="%1."/>
+        <w:lvlJc w:val="left"/>
+      </w:lvl>
+    </w:lvlOverride>
+  </w:num>
+  <w:num w:numId="10">
+    <w:abstractNumId w:val="1"/>
+    <w:lvlOverride w:ilvl="0">
+      <w:lvl w:ilvl="0">
+        <w:numFmt w:val="decimal"/>
+        <w:lvlText w:val="%1."/>
+        <w:lvlJc w:val="left"/>
+      </w:lvl>
+    </w:lvlOverride>
   </w:num>
 </w:numbering>
 </file>
@@ -997,13 +3127,13 @@
       <w:noProof/>
     </w:rPr>
   </w:style>
-  <w:style w:type="character" w:default="1" w:styleId="DefaultParagraphFont">
+  <w:style w:type="character" w:default="1" w:styleId="Fuentedeprrafopredeter">
     <w:name w:val="Default Paragraph Font"/>
     <w:uiPriority w:val="1"/>
     <w:semiHidden/>
     <w:unhideWhenUsed/>
   </w:style>
-  <w:style w:type="table" w:default="1" w:styleId="TableNormal">
+  <w:style w:type="table" w:default="1" w:styleId="Tablanormal">
     <w:name w:val="Normal Table"/>
     <w:uiPriority w:val="99"/>
     <w:semiHidden/>
@@ -1018,17 +3148,17 @@
       </w:tblCellMar>
     </w:tblPr>
   </w:style>
-  <w:style w:type="numbering" w:default="1" w:styleId="NoList">
+  <w:style w:type="numbering" w:default="1" w:styleId="Sinlista">
     <w:name w:val="No List"/>
     <w:uiPriority w:val="99"/>
     <w:semiHidden/>
     <w:unhideWhenUsed/>
   </w:style>
-  <w:style w:type="paragraph" w:styleId="Title">
+  <w:style w:type="paragraph" w:styleId="Ttulo">
     <w:name w:val="Title"/>
     <w:basedOn w:val="Normal"/>
     <w:next w:val="Normal"/>
-    <w:link w:val="TitleChar"/>
+    <w:link w:val="TtuloCar"/>
     <w:uiPriority w:val="10"/>
     <w:qFormat/>
     <w:rsid w:val="00BA3B38"/>
@@ -1044,10 +3174,10 @@
       <w:szCs w:val="56"/>
     </w:rPr>
   </w:style>
-  <w:style w:type="character" w:customStyle="1" w:styleId="TitleChar">
-    <w:name w:val="Title Char"/>
-    <w:basedOn w:val="DefaultParagraphFont"/>
-    <w:link w:val="Title"/>
+  <w:style w:type="character" w:customStyle="1" w:styleId="TtuloCar">
+    <w:name w:val="Título Car"/>
+    <w:basedOn w:val="Fuentedeprrafopredeter"/>
+    <w:link w:val="Ttulo"/>
     <w:uiPriority w:val="10"/>
     <w:rsid w:val="00BA3B38"/>
     <w:rPr>
@@ -1059,7 +3189,7 @@
       <w:szCs w:val="56"/>
     </w:rPr>
   </w:style>
-  <w:style w:type="paragraph" w:styleId="ListParagraph">
+  <w:style w:type="paragraph" w:styleId="Prrafodelista">
     <w:name w:val="List Paragraph"/>
     <w:basedOn w:val="Normal"/>
     <w:uiPriority w:val="34"/>
@@ -1071,6 +3201,24 @@
     </w:pPr>
     <w:rPr>
       <w:noProof w:val="0"/>
+    </w:rPr>
+  </w:style>
+  <w:style w:type="paragraph" w:styleId="NormalWeb">
+    <w:name w:val="Normal (Web)"/>
+    <w:basedOn w:val="Normal"/>
+    <w:uiPriority w:val="99"/>
+    <w:semiHidden/>
+    <w:unhideWhenUsed/>
+    <w:rsid w:val="00676789"/>
+    <w:pPr>
+      <w:spacing w:before="100" w:beforeAutospacing="1" w:after="100" w:afterAutospacing="1" w:line="240" w:lineRule="auto"/>
+    </w:pPr>
+    <w:rPr>
+      <w:rFonts w:ascii="Times New Roman" w:eastAsia="Times New Roman" w:hAnsi="Times New Roman" w:cs="Times New Roman"/>
+      <w:noProof w:val="0"/>
+      <w:sz w:val="24"/>
+      <w:szCs w:val="24"/>
+      <w:lang w:val="es-CO" w:eastAsia="es-CO"/>
     </w:rPr>
   </w:style>
 </w:styles>

</xml_diff>